<commit_message>
added ITIP process ppt and update projects guidelines
</commit_message>
<xml_diff>
--- a/project guideline for 93.docx
+++ b/project guideline for 93.docx
@@ -7,6 +7,66 @@
         <w:spacing w:after="0" w:line="240" w:lineRule="auto"/>
         <w:rPr>
           <w:rFonts w:ascii="Arial" w:eastAsia="Times New Roman" w:hAnsi="Arial" w:cs="Arial"/>
+          <w:sz w:val="40"/>
+          <w:szCs w:val="40"/>
+          <w:lang w:val="en-IN"/>
+        </w:rPr>
+      </w:pPr>
+      <w:r>
+        <w:rPr>
+          <w:rFonts w:ascii="Arial" w:eastAsia="Times New Roman" w:hAnsi="Arial" w:cs="Arial"/>
+          <w:sz w:val="40"/>
+          <w:szCs w:val="40"/>
+          <w:lang w:val="en-IN"/>
+        </w:rPr>
+        <w:t>Projects - for final presentation - 93</w:t>
+      </w:r>
+    </w:p>
+    <w:p>
+      <w:pPr>
+        <w:spacing w:after="0" w:line="240" w:lineRule="auto"/>
+        <w:rPr>
+          <w:rFonts w:ascii="Calibri" w:eastAsia="Times New Roman" w:hAnsi="Calibri" w:cs="Calibri"/>
+          <w:color w:val="767676"/>
+          <w:sz w:val="20"/>
+          <w:szCs w:val="20"/>
+        </w:rPr>
+      </w:pPr>
+      <w:r>
+        <w:rPr>
+          <w:rFonts w:ascii="Calibri" w:eastAsia="Times New Roman" w:hAnsi="Calibri" w:cs="Calibri"/>
+          <w:color w:val="767676"/>
+          <w:sz w:val="20"/>
+          <w:szCs w:val="20"/>
+        </w:rPr>
+        <w:t>11:48 AM</w:t>
+      </w:r>
+    </w:p>
+    <w:p>
+      <w:pPr>
+        <w:spacing w:after="0" w:line="240" w:lineRule="auto"/>
+        <w:rPr>
+          <w:rFonts w:ascii="Arial" w:eastAsia="Times New Roman" w:hAnsi="Arial" w:cs="Arial"/>
+          <w:sz w:val="28"/>
+          <w:szCs w:val="28"/>
+          <w:lang w:val="en-IN"/>
+        </w:rPr>
+      </w:pPr>
+      <w:r>
+        <w:rPr>
+          <w:rFonts w:ascii="Arial" w:eastAsia="Times New Roman" w:hAnsi="Arial" w:cs="Arial"/>
+          <w:sz w:val="28"/>
+          <w:szCs w:val="28"/>
+          <w:lang w:val="en-IN"/>
+        </w:rPr>
+        <w:t> </w:t>
+      </w:r>
+    </w:p>
+    <w:p>
+      <w:pPr>
+        <w:spacing w:after="0" w:line="240" w:lineRule="auto"/>
+        <w:rPr>
+          <w:rFonts w:ascii="Arial" w:eastAsia="Times New Roman" w:hAnsi="Arial" w:cs="Arial"/>
           <w:sz w:val="28"/>
           <w:szCs w:val="28"/>
           <w:lang w:val="en-IN"/>
@@ -94,39 +154,8 @@
           <w:szCs w:val="28"/>
           <w:lang w:val="en-IN"/>
         </w:rPr>
-        <w:t xml:space="preserve"> You got requirement from customer to build "XXX" project </w:t>
-      </w:r>
-      <w:proofErr w:type="gramStart"/>
-      <w:r>
-        <w:rPr>
-          <w:rFonts w:ascii="Arial" w:eastAsia="Times New Roman" w:hAnsi="Arial" w:cs="Arial"/>
-          <w:sz w:val="28"/>
-          <w:szCs w:val="28"/>
-          <w:lang w:val="en-IN"/>
-        </w:rPr>
-        <w:t>and  quick</w:t>
-      </w:r>
-      <w:proofErr w:type="gramEnd"/>
-      <w:r>
-        <w:rPr>
-          <w:rFonts w:ascii="Arial" w:eastAsia="Times New Roman" w:hAnsi="Arial" w:cs="Arial"/>
-          <w:sz w:val="28"/>
-          <w:szCs w:val="28"/>
-          <w:lang w:val="en-IN"/>
-        </w:rPr>
-        <w:t xml:space="preserve"> delivery with quality maintained of your product. </w:t>
-      </w:r>
-      <w:proofErr w:type="gramStart"/>
-      <w:r>
-        <w:rPr>
-          <w:rFonts w:ascii="Arial" w:eastAsia="Times New Roman" w:hAnsi="Arial" w:cs="Arial"/>
-          <w:sz w:val="28"/>
-          <w:szCs w:val="28"/>
-          <w:lang w:val="en-IN"/>
-        </w:rPr>
-        <w:t>Utilized your Development and operations skills together to achieve end goal of project.</w:t>
-      </w:r>
-      <w:proofErr w:type="gramEnd"/>
+        <w:t xml:space="preserve"> You got requirement from customer to build "XXX" project and  quick delivery with quality maintained of your product. Utilized your Development and operations skills together to achieve end goal of project.</w:t>
+      </w:r>
     </w:p>
     <w:p>
       <w:pPr>
@@ -207,34 +236,14 @@
           <w:szCs w:val="28"/>
           <w:lang w:val="en-IN"/>
         </w:rPr>
-        <w:t xml:space="preserve">For example: Let take an example of </w:t>
-      </w:r>
-      <w:proofErr w:type="spellStart"/>
-      <w:r>
-        <w:rPr>
-          <w:rFonts w:ascii="Arial" w:eastAsia="Times New Roman" w:hAnsi="Arial" w:cs="Arial"/>
-          <w:sz w:val="28"/>
-          <w:szCs w:val="28"/>
-          <w:lang w:val="en-IN"/>
-        </w:rPr>
-        <w:t>Facebook</w:t>
-      </w:r>
-      <w:proofErr w:type="spellEnd"/>
-      <w:r>
-        <w:rPr>
-          <w:rFonts w:ascii="Arial" w:eastAsia="Times New Roman" w:hAnsi="Arial" w:cs="Arial"/>
-          <w:sz w:val="28"/>
-          <w:szCs w:val="28"/>
-          <w:lang w:val="en-IN"/>
-        </w:rPr>
-        <w:t xml:space="preserve"> app. </w:t>
+        <w:t xml:space="preserve">For example: Let take an example of Facebook app. </w:t>
       </w:r>
     </w:p>
     <w:p>
       <w:pPr>
         <w:numPr>
           <w:ilvl w:val="0"/>
-          <w:numId w:val="1"/>
+          <w:numId w:val="14"/>
         </w:numPr>
         <w:spacing w:after="0" w:line="240" w:lineRule="auto"/>
         <w:textAlignment w:val="center"/>
@@ -259,7 +268,7 @@
       <w:pPr>
         <w:numPr>
           <w:ilvl w:val="0"/>
-          <w:numId w:val="1"/>
+          <w:numId w:val="14"/>
         </w:numPr>
         <w:spacing w:after="0" w:line="240" w:lineRule="auto"/>
         <w:textAlignment w:val="center"/>
@@ -284,7 +293,7 @@
       <w:pPr>
         <w:numPr>
           <w:ilvl w:val="0"/>
-          <w:numId w:val="1"/>
+          <w:numId w:val="14"/>
         </w:numPr>
         <w:spacing w:after="0" w:line="240" w:lineRule="auto"/>
         <w:textAlignment w:val="center"/>
@@ -309,7 +318,7 @@
       <w:pPr>
         <w:numPr>
           <w:ilvl w:val="0"/>
-          <w:numId w:val="1"/>
+          <w:numId w:val="14"/>
         </w:numPr>
         <w:spacing w:after="0" w:line="240" w:lineRule="auto"/>
         <w:textAlignment w:val="center"/>
@@ -378,47 +387,7 @@
           <w:szCs w:val="28"/>
           <w:lang w:val="en-IN"/>
         </w:rPr>
-        <w:t xml:space="preserve"> You can build bare min UI (html + </w:t>
-      </w:r>
-      <w:proofErr w:type="spellStart"/>
-      <w:r>
-        <w:rPr>
-          <w:rFonts w:ascii="Arial" w:eastAsia="Times New Roman" w:hAnsi="Arial" w:cs="Arial"/>
-          <w:sz w:val="28"/>
-          <w:szCs w:val="28"/>
-          <w:lang w:val="en-IN"/>
-        </w:rPr>
-        <w:t>css</w:t>
-      </w:r>
-      <w:proofErr w:type="spellEnd"/>
-      <w:r>
-        <w:rPr>
-          <w:rFonts w:ascii="Arial" w:eastAsia="Times New Roman" w:hAnsi="Arial" w:cs="Arial"/>
-          <w:sz w:val="28"/>
-          <w:szCs w:val="28"/>
-          <w:lang w:val="en-IN"/>
-        </w:rPr>
-        <w:t xml:space="preserve"> + </w:t>
-      </w:r>
-      <w:proofErr w:type="gramStart"/>
-      <w:r>
-        <w:rPr>
-          <w:rFonts w:ascii="Arial" w:eastAsia="Times New Roman" w:hAnsi="Arial" w:cs="Arial"/>
-          <w:sz w:val="28"/>
-          <w:szCs w:val="28"/>
-          <w:lang w:val="en-IN"/>
-        </w:rPr>
-        <w:t>js )</w:t>
-      </w:r>
-      <w:proofErr w:type="gramEnd"/>
-      <w:r>
-        <w:rPr>
-          <w:rFonts w:ascii="Arial" w:eastAsia="Times New Roman" w:hAnsi="Arial" w:cs="Arial"/>
-          <w:sz w:val="28"/>
-          <w:szCs w:val="28"/>
-          <w:lang w:val="en-IN"/>
-        </w:rPr>
-        <w:t xml:space="preserve"> for these CRUD operations on your project.</w:t>
+        <w:t xml:space="preserve"> You can build bare min UI (html + css + js ) for these CRUD operations on your project.</w:t>
       </w:r>
     </w:p>
     <w:p>
@@ -538,107 +507,47 @@
           <w:szCs w:val="28"/>
           <w:lang w:val="en-IN"/>
         </w:rPr>
-        <w:t xml:space="preserve">G4 </w:t>
-      </w:r>
-      <w:proofErr w:type="gramStart"/>
-      <w:r>
-        <w:rPr>
-          <w:rFonts w:ascii="Arial" w:eastAsia="Times New Roman" w:hAnsi="Arial" w:cs="Arial"/>
-          <w:sz w:val="28"/>
-          <w:szCs w:val="28"/>
-          <w:lang w:val="en-IN"/>
-        </w:rPr>
-        <w:t>-  -</w:t>
-      </w:r>
-      <w:proofErr w:type="gramEnd"/>
-      <w:r>
-        <w:rPr>
-          <w:rFonts w:ascii="Arial" w:eastAsia="Times New Roman" w:hAnsi="Arial" w:cs="Arial"/>
-          <w:sz w:val="28"/>
-          <w:szCs w:val="28"/>
-          <w:lang w:val="en-IN"/>
-        </w:rPr>
-        <w:t xml:space="preserve"> Jewellery  listing app</w:t>
-      </w:r>
-    </w:p>
-    <w:p>
-      <w:pPr>
-        <w:spacing w:after="0" w:line="240" w:lineRule="auto"/>
-        <w:rPr>
-          <w:rFonts w:ascii="Arial" w:eastAsia="Times New Roman" w:hAnsi="Arial" w:cs="Arial"/>
-          <w:sz w:val="28"/>
-          <w:szCs w:val="28"/>
-          <w:lang w:val="en-IN"/>
-        </w:rPr>
-      </w:pPr>
-      <w:r>
-        <w:rPr>
-          <w:rFonts w:ascii="Arial" w:eastAsia="Times New Roman" w:hAnsi="Arial" w:cs="Arial"/>
-          <w:sz w:val="28"/>
-          <w:szCs w:val="28"/>
-          <w:lang w:val="en-IN"/>
-        </w:rPr>
-        <w:t xml:space="preserve">G3 </w:t>
-      </w:r>
-      <w:proofErr w:type="gramStart"/>
-      <w:r>
-        <w:rPr>
-          <w:rFonts w:ascii="Arial" w:eastAsia="Times New Roman" w:hAnsi="Arial" w:cs="Arial"/>
-          <w:sz w:val="28"/>
-          <w:szCs w:val="28"/>
-          <w:lang w:val="en-IN"/>
-        </w:rPr>
-        <w:t>-  -</w:t>
-      </w:r>
-      <w:proofErr w:type="gramEnd"/>
-      <w:r>
-        <w:rPr>
-          <w:rFonts w:ascii="Arial" w:eastAsia="Times New Roman" w:hAnsi="Arial" w:cs="Arial"/>
-          <w:sz w:val="28"/>
-          <w:szCs w:val="28"/>
-          <w:lang w:val="en-IN"/>
-        </w:rPr>
-        <w:t xml:space="preserve"> Grocery list  app</w:t>
-      </w:r>
-    </w:p>
-    <w:p>
-      <w:pPr>
-        <w:spacing w:after="0" w:line="240" w:lineRule="auto"/>
-        <w:rPr>
-          <w:rFonts w:ascii="Arial" w:eastAsia="Times New Roman" w:hAnsi="Arial" w:cs="Arial"/>
-          <w:sz w:val="28"/>
-          <w:szCs w:val="28"/>
-          <w:lang w:val="en-IN"/>
-        </w:rPr>
-      </w:pPr>
-      <w:r>
-        <w:rPr>
-          <w:rFonts w:ascii="Arial" w:eastAsia="Times New Roman" w:hAnsi="Arial" w:cs="Arial"/>
-          <w:sz w:val="28"/>
-          <w:szCs w:val="28"/>
-          <w:lang w:val="en-IN"/>
-        </w:rPr>
-        <w:t xml:space="preserve">G5 </w:t>
-      </w:r>
-      <w:proofErr w:type="gramStart"/>
-      <w:r>
-        <w:rPr>
-          <w:rFonts w:ascii="Arial" w:eastAsia="Times New Roman" w:hAnsi="Arial" w:cs="Arial"/>
-          <w:sz w:val="28"/>
-          <w:szCs w:val="28"/>
-          <w:lang w:val="en-IN"/>
-        </w:rPr>
-        <w:t>-  -</w:t>
-      </w:r>
-      <w:proofErr w:type="gramEnd"/>
-      <w:r>
-        <w:rPr>
-          <w:rFonts w:ascii="Arial" w:eastAsia="Times New Roman" w:hAnsi="Arial" w:cs="Arial"/>
-          <w:sz w:val="28"/>
-          <w:szCs w:val="28"/>
-          <w:lang w:val="en-IN"/>
-        </w:rPr>
-        <w:t xml:space="preserve"> Real Estate Property list app</w:t>
+        <w:t>G4 -  - Jewellery  listing app</w:t>
+      </w:r>
+    </w:p>
+    <w:p>
+      <w:pPr>
+        <w:spacing w:after="0" w:line="240" w:lineRule="auto"/>
+        <w:rPr>
+          <w:rFonts w:ascii="Arial" w:eastAsia="Times New Roman" w:hAnsi="Arial" w:cs="Arial"/>
+          <w:sz w:val="28"/>
+          <w:szCs w:val="28"/>
+          <w:lang w:val="en-IN"/>
+        </w:rPr>
+      </w:pPr>
+      <w:r>
+        <w:rPr>
+          <w:rFonts w:ascii="Arial" w:eastAsia="Times New Roman" w:hAnsi="Arial" w:cs="Arial"/>
+          <w:sz w:val="28"/>
+          <w:szCs w:val="28"/>
+          <w:lang w:val="en-IN"/>
+        </w:rPr>
+        <w:t>G3 -  - Grocery list  app</w:t>
+      </w:r>
+    </w:p>
+    <w:p>
+      <w:pPr>
+        <w:spacing w:after="0" w:line="240" w:lineRule="auto"/>
+        <w:rPr>
+          <w:rFonts w:ascii="Arial" w:eastAsia="Times New Roman" w:hAnsi="Arial" w:cs="Arial"/>
+          <w:sz w:val="28"/>
+          <w:szCs w:val="28"/>
+          <w:lang w:val="en-IN"/>
+        </w:rPr>
+      </w:pPr>
+      <w:r>
+        <w:rPr>
+          <w:rFonts w:ascii="Arial" w:eastAsia="Times New Roman" w:hAnsi="Arial" w:cs="Arial"/>
+          <w:sz w:val="28"/>
+          <w:szCs w:val="28"/>
+          <w:lang w:val="en-IN"/>
+        </w:rPr>
+        <w:t>G5 -  - Real Estate Property list app</w:t>
       </w:r>
     </w:p>
     <w:p>
@@ -707,7 +616,7 @@
       <w:pPr>
         <w:numPr>
           <w:ilvl w:val="0"/>
-          <w:numId w:val="2"/>
+          <w:numId w:val="15"/>
         </w:numPr>
         <w:spacing w:after="0" w:line="240" w:lineRule="auto"/>
         <w:textAlignment w:val="center"/>
@@ -725,34 +634,14 @@
           <w:szCs w:val="28"/>
           <w:lang w:val="en-IN"/>
         </w:rPr>
-        <w:t xml:space="preserve">Java / Java Spring boot / html / </w:t>
-      </w:r>
-      <w:proofErr w:type="spellStart"/>
-      <w:r>
-        <w:rPr>
-          <w:rFonts w:ascii="Arial" w:eastAsia="Times New Roman" w:hAnsi="Arial" w:cs="Arial"/>
-          <w:sz w:val="28"/>
-          <w:szCs w:val="28"/>
-          <w:lang w:val="en-IN"/>
-        </w:rPr>
-        <w:t>css</w:t>
-      </w:r>
-      <w:proofErr w:type="spellEnd"/>
-      <w:r>
-        <w:rPr>
-          <w:rFonts w:ascii="Arial" w:eastAsia="Times New Roman" w:hAnsi="Arial" w:cs="Arial"/>
-          <w:sz w:val="28"/>
-          <w:szCs w:val="28"/>
-          <w:lang w:val="en-IN"/>
-        </w:rPr>
-        <w:t xml:space="preserve"> / js / bootstrap </w:t>
+        <w:t xml:space="preserve">Java / Java Spring boot / html / css / js / bootstrap </w:t>
       </w:r>
     </w:p>
     <w:p>
       <w:pPr>
         <w:numPr>
           <w:ilvl w:val="0"/>
-          <w:numId w:val="2"/>
+          <w:numId w:val="15"/>
         </w:numPr>
         <w:spacing w:after="0" w:line="240" w:lineRule="auto"/>
         <w:textAlignment w:val="center"/>
@@ -770,34 +659,14 @@
           <w:szCs w:val="28"/>
           <w:lang w:val="en-IN"/>
         </w:rPr>
-        <w:t xml:space="preserve">Git - store your source code of </w:t>
-      </w:r>
-      <w:proofErr w:type="spellStart"/>
-      <w:r>
-        <w:rPr>
-          <w:rFonts w:ascii="Arial" w:eastAsia="Times New Roman" w:hAnsi="Arial" w:cs="Arial"/>
-          <w:sz w:val="28"/>
-          <w:szCs w:val="28"/>
-          <w:lang w:val="en-IN"/>
-        </w:rPr>
-        <w:t>projec</w:t>
-      </w:r>
-      <w:proofErr w:type="spellEnd"/>
-      <w:r>
-        <w:rPr>
-          <w:rFonts w:ascii="Arial" w:eastAsia="Times New Roman" w:hAnsi="Arial" w:cs="Arial"/>
-          <w:sz w:val="28"/>
-          <w:szCs w:val="28"/>
-          <w:lang w:val="en-IN"/>
-        </w:rPr>
-        <w:t xml:space="preserve">  </w:t>
+        <w:t xml:space="preserve">Git - store your source code of projec  </w:t>
       </w:r>
     </w:p>
     <w:p>
       <w:pPr>
         <w:numPr>
           <w:ilvl w:val="0"/>
-          <w:numId w:val="2"/>
+          <w:numId w:val="15"/>
         </w:numPr>
         <w:spacing w:after="0" w:line="240" w:lineRule="auto"/>
         <w:textAlignment w:val="center"/>
@@ -822,7 +691,7 @@
       <w:pPr>
         <w:numPr>
           <w:ilvl w:val="0"/>
-          <w:numId w:val="2"/>
+          <w:numId w:val="15"/>
         </w:numPr>
         <w:spacing w:after="0" w:line="240" w:lineRule="auto"/>
         <w:textAlignment w:val="center"/>
@@ -847,7 +716,7 @@
       <w:pPr>
         <w:numPr>
           <w:ilvl w:val="0"/>
-          <w:numId w:val="2"/>
+          <w:numId w:val="15"/>
         </w:numPr>
         <w:spacing w:after="0" w:line="240" w:lineRule="auto"/>
         <w:textAlignment w:val="center"/>
@@ -858,7 +727,6 @@
           <w:lang w:val="en-IN"/>
         </w:rPr>
       </w:pPr>
-      <w:proofErr w:type="spellStart"/>
       <w:r>
         <w:rPr>
           <w:rFonts w:ascii="Arial" w:eastAsia="Times New Roman" w:hAnsi="Arial" w:cs="Arial"/>
@@ -868,13 +736,12 @@
         </w:rPr>
         <w:t>Docker</w:t>
       </w:r>
-      <w:proofErr w:type="spellEnd"/>
     </w:p>
     <w:p>
       <w:pPr>
         <w:numPr>
           <w:ilvl w:val="0"/>
-          <w:numId w:val="2"/>
+          <w:numId w:val="15"/>
         </w:numPr>
         <w:spacing w:after="0" w:line="240" w:lineRule="auto"/>
         <w:textAlignment w:val="center"/>
@@ -885,25 +752,14 @@
           <w:lang w:val="en-IN"/>
         </w:rPr>
       </w:pPr>
-      <w:proofErr w:type="spellStart"/>
-      <w:r>
-        <w:rPr>
-          <w:rFonts w:ascii="Arial" w:eastAsia="Times New Roman" w:hAnsi="Arial" w:cs="Arial"/>
-          <w:sz w:val="28"/>
-          <w:szCs w:val="28"/>
-          <w:lang w:val="en-IN"/>
-        </w:rPr>
-        <w:t>DevOps</w:t>
-      </w:r>
-      <w:proofErr w:type="spellEnd"/>
-      <w:r>
-        <w:rPr>
-          <w:rFonts w:ascii="Arial" w:eastAsia="Times New Roman" w:hAnsi="Arial" w:cs="Arial"/>
-          <w:sz w:val="28"/>
-          <w:szCs w:val="28"/>
-          <w:lang w:val="en-IN"/>
-        </w:rPr>
-        <w:t xml:space="preserve"> Skills - Iteration and refine your project, collaborate inside team, distribute work and </w:t>
+      <w:r>
+        <w:rPr>
+          <w:rFonts w:ascii="Arial" w:eastAsia="Times New Roman" w:hAnsi="Arial" w:cs="Arial"/>
+          <w:sz w:val="28"/>
+          <w:szCs w:val="28"/>
+          <w:lang w:val="en-IN"/>
+        </w:rPr>
+        <w:t xml:space="preserve">DevOps Skills - Iteration and refine your project, collaborate inside team, distribute work and </w:t>
       </w:r>
       <w:r>
         <w:rPr>
@@ -964,7 +820,7 @@
       <w:pPr>
         <w:numPr>
           <w:ilvl w:val="0"/>
-          <w:numId w:val="3"/>
+          <w:numId w:val="16"/>
         </w:numPr>
         <w:spacing w:after="0" w:line="240" w:lineRule="auto"/>
         <w:textAlignment w:val="center"/>
@@ -987,6 +843,31 @@
     </w:p>
     <w:p>
       <w:pPr>
+        <w:numPr>
+          <w:ilvl w:val="0"/>
+          <w:numId w:val="16"/>
+        </w:numPr>
+        <w:spacing w:after="0" w:line="240" w:lineRule="auto"/>
+        <w:textAlignment w:val="center"/>
+        <w:rPr>
+          <w:rFonts w:ascii="Arial" w:eastAsia="Times New Roman" w:hAnsi="Arial" w:cs="Arial"/>
+          <w:sz w:val="28"/>
+          <w:szCs w:val="28"/>
+          <w:lang w:val="en-IN"/>
+        </w:rPr>
+      </w:pPr>
+      <w:r>
+        <w:rPr>
+          <w:rFonts w:ascii="Arial" w:eastAsia="Times New Roman" w:hAnsi="Arial" w:cs="Arial"/>
+          <w:sz w:val="28"/>
+          <w:szCs w:val="28"/>
+          <w:lang w:val="en-IN"/>
+        </w:rPr>
+        <w:t>Use JIRA tool to do Agile development of your project.</w:t>
+      </w:r>
+    </w:p>
+    <w:p>
+      <w:pPr>
         <w:spacing w:after="0" w:line="240" w:lineRule="auto"/>
         <w:ind w:left="540"/>
         <w:rPr>
@@ -1043,38 +924,7 @@
           <w:szCs w:val="28"/>
           <w:lang w:val="en-IN"/>
         </w:rPr>
-        <w:t xml:space="preserve">  -  Setup and configure </w:t>
-      </w:r>
-      <w:proofErr w:type="spellStart"/>
-      <w:proofErr w:type="gramStart"/>
-      <w:r>
-        <w:rPr>
-          <w:rFonts w:ascii="Arial" w:eastAsia="Times New Roman" w:hAnsi="Arial" w:cs="Arial"/>
-          <w:sz w:val="28"/>
-          <w:szCs w:val="28"/>
-          <w:lang w:val="en-IN"/>
-        </w:rPr>
-        <w:t>ansible</w:t>
-      </w:r>
-      <w:proofErr w:type="spellEnd"/>
-      <w:r>
-        <w:rPr>
-          <w:rFonts w:ascii="Arial" w:eastAsia="Times New Roman" w:hAnsi="Arial" w:cs="Arial"/>
-          <w:sz w:val="28"/>
-          <w:szCs w:val="28"/>
-          <w:lang w:val="en-IN"/>
-        </w:rPr>
-        <w:t xml:space="preserve">  on</w:t>
-      </w:r>
-      <w:proofErr w:type="gramEnd"/>
-      <w:r>
-        <w:rPr>
-          <w:rFonts w:ascii="Arial" w:eastAsia="Times New Roman" w:hAnsi="Arial" w:cs="Arial"/>
-          <w:sz w:val="28"/>
-          <w:szCs w:val="28"/>
-          <w:lang w:val="en-IN"/>
-        </w:rPr>
-        <w:t xml:space="preserve"> your server EC2 - (2 instance -&gt;&gt; </w:t>
+        <w:t xml:space="preserve">  -  Setup and configure ansible  on your server EC2 - (2 instance -&gt;&gt; </w:t>
       </w:r>
       <w:r>
         <w:rPr>
@@ -1121,7 +971,7 @@
       <w:pPr>
         <w:numPr>
           <w:ilvl w:val="0"/>
-          <w:numId w:val="4"/>
+          <w:numId w:val="17"/>
         </w:numPr>
         <w:spacing w:after="0" w:line="240" w:lineRule="auto"/>
         <w:textAlignment w:val="center"/>
@@ -1139,47 +989,7 @@
           <w:szCs w:val="28"/>
           <w:lang w:val="en-IN"/>
         </w:rPr>
-        <w:t xml:space="preserve">Manage your server IT ops tasks such as </w:t>
-      </w:r>
-      <w:proofErr w:type="spellStart"/>
-      <w:r>
-        <w:rPr>
-          <w:rFonts w:ascii="Arial" w:eastAsia="Times New Roman" w:hAnsi="Arial" w:cs="Arial"/>
-          <w:sz w:val="28"/>
-          <w:szCs w:val="28"/>
-          <w:lang w:val="en-IN"/>
-        </w:rPr>
-        <w:t>Installtion</w:t>
-      </w:r>
-      <w:proofErr w:type="spellEnd"/>
-      <w:r>
-        <w:rPr>
-          <w:rFonts w:ascii="Arial" w:eastAsia="Times New Roman" w:hAnsi="Arial" w:cs="Arial"/>
-          <w:sz w:val="28"/>
-          <w:szCs w:val="28"/>
-          <w:lang w:val="en-IN"/>
-        </w:rPr>
-        <w:t xml:space="preserve"> / </w:t>
-      </w:r>
-      <w:proofErr w:type="spellStart"/>
-      <w:r>
-        <w:rPr>
-          <w:rFonts w:ascii="Arial" w:eastAsia="Times New Roman" w:hAnsi="Arial" w:cs="Arial"/>
-          <w:sz w:val="28"/>
-          <w:szCs w:val="28"/>
-          <w:lang w:val="en-IN"/>
-        </w:rPr>
-        <w:t>Uninstallation</w:t>
-      </w:r>
-      <w:proofErr w:type="spellEnd"/>
-      <w:r>
-        <w:rPr>
-          <w:rFonts w:ascii="Arial" w:eastAsia="Times New Roman" w:hAnsi="Arial" w:cs="Arial"/>
-          <w:sz w:val="28"/>
-          <w:szCs w:val="28"/>
-          <w:lang w:val="en-IN"/>
-        </w:rPr>
-        <w:t>.</w:t>
+        <w:t>Manage your server IT ops tasks such as Installtion / Uninstallation.</w:t>
       </w:r>
     </w:p>
     <w:p>
@@ -1219,27 +1029,7 @@
           <w:szCs w:val="28"/>
           <w:lang w:val="en-IN"/>
         </w:rPr>
-        <w:t xml:space="preserve">        - </w:t>
-      </w:r>
-      <w:proofErr w:type="spellStart"/>
-      <w:r>
-        <w:rPr>
-          <w:rFonts w:ascii="Arial" w:eastAsia="Times New Roman" w:hAnsi="Arial" w:cs="Arial"/>
-          <w:sz w:val="28"/>
-          <w:szCs w:val="28"/>
-          <w:lang w:val="en-IN"/>
-        </w:rPr>
-        <w:t>Docker</w:t>
-      </w:r>
-      <w:proofErr w:type="spellEnd"/>
-      <w:r>
-        <w:rPr>
-          <w:rFonts w:ascii="Arial" w:eastAsia="Times New Roman" w:hAnsi="Arial" w:cs="Arial"/>
-          <w:sz w:val="28"/>
-          <w:szCs w:val="28"/>
-          <w:lang w:val="en-IN"/>
-        </w:rPr>
-        <w:t xml:space="preserve"> </w:t>
+        <w:t xml:space="preserve">        - Docker </w:t>
       </w:r>
     </w:p>
     <w:p>
@@ -1279,27 +1069,7 @@
           <w:szCs w:val="28"/>
           <w:lang w:val="en-IN"/>
         </w:rPr>
-        <w:t xml:space="preserve">        - Apache/</w:t>
-      </w:r>
-      <w:proofErr w:type="spellStart"/>
-      <w:r>
-        <w:rPr>
-          <w:rFonts w:ascii="Arial" w:eastAsia="Times New Roman" w:hAnsi="Arial" w:cs="Arial"/>
-          <w:sz w:val="28"/>
-          <w:szCs w:val="28"/>
-          <w:lang w:val="en-IN"/>
-        </w:rPr>
-        <w:t>Nginx</w:t>
-      </w:r>
-      <w:proofErr w:type="spellEnd"/>
-      <w:r>
-        <w:rPr>
-          <w:rFonts w:ascii="Arial" w:eastAsia="Times New Roman" w:hAnsi="Arial" w:cs="Arial"/>
-          <w:sz w:val="28"/>
-          <w:szCs w:val="28"/>
-          <w:lang w:val="en-IN"/>
-        </w:rPr>
-        <w:t xml:space="preserve">/Tomcat </w:t>
+        <w:t xml:space="preserve">        - Apache/Nginx/Tomcat </w:t>
       </w:r>
     </w:p>
     <w:p>
@@ -1366,7 +1136,7 @@
       <w:pPr>
         <w:numPr>
           <w:ilvl w:val="0"/>
-          <w:numId w:val="5"/>
+          <w:numId w:val="18"/>
         </w:numPr>
         <w:spacing w:after="0" w:line="240" w:lineRule="auto"/>
         <w:textAlignment w:val="center"/>
@@ -1412,7 +1182,7 @@
       <w:pPr>
         <w:numPr>
           <w:ilvl w:val="0"/>
-          <w:numId w:val="6"/>
+          <w:numId w:val="19"/>
         </w:numPr>
         <w:spacing w:after="0" w:line="240" w:lineRule="auto"/>
         <w:textAlignment w:val="center"/>
@@ -1432,7 +1202,6 @@
         </w:rPr>
         <w:t>Db (</w:t>
       </w:r>
-      <w:proofErr w:type="spellStart"/>
       <w:r>
         <w:rPr>
           <w:rFonts w:ascii="Arial" w:eastAsia="Times New Roman" w:hAnsi="Arial" w:cs="Arial"/>
@@ -1444,7 +1213,6 @@
         </w:rPr>
         <w:t>mysql</w:t>
       </w:r>
-      <w:proofErr w:type="spellEnd"/>
       <w:r>
         <w:rPr>
           <w:rFonts w:ascii="Arial" w:eastAsia="Times New Roman" w:hAnsi="Arial" w:cs="Arial"/>
@@ -1480,7 +1248,7 @@
       <w:pPr>
         <w:numPr>
           <w:ilvl w:val="0"/>
-          <w:numId w:val="7"/>
+          <w:numId w:val="20"/>
         </w:numPr>
         <w:spacing w:after="0" w:line="240" w:lineRule="auto"/>
         <w:textAlignment w:val="center"/>
@@ -1498,27 +1266,7 @@
           <w:szCs w:val="28"/>
           <w:lang w:val="en-IN"/>
         </w:rPr>
-        <w:t xml:space="preserve">Create </w:t>
-      </w:r>
-      <w:proofErr w:type="spellStart"/>
-      <w:r>
-        <w:rPr>
-          <w:rFonts w:ascii="Arial" w:eastAsia="Times New Roman" w:hAnsi="Arial" w:cs="Arial"/>
-          <w:sz w:val="28"/>
-          <w:szCs w:val="28"/>
-          <w:lang w:val="en-IN"/>
-        </w:rPr>
-        <w:t>docker</w:t>
-      </w:r>
-      <w:proofErr w:type="spellEnd"/>
-      <w:r>
-        <w:rPr>
-          <w:rFonts w:ascii="Arial" w:eastAsia="Times New Roman" w:hAnsi="Arial" w:cs="Arial"/>
-          <w:sz w:val="28"/>
-          <w:szCs w:val="28"/>
-          <w:lang w:val="en-IN"/>
-        </w:rPr>
-        <w:t xml:space="preserve"> image of your application ().</w:t>
+        <w:t>Create docker image of your application ().</w:t>
       </w:r>
     </w:p>
     <w:p>
@@ -1546,7 +1294,7 @@
       <w:pPr>
         <w:numPr>
           <w:ilvl w:val="0"/>
-          <w:numId w:val="8"/>
+          <w:numId w:val="21"/>
         </w:numPr>
         <w:spacing w:after="0" w:line="240" w:lineRule="auto"/>
         <w:textAlignment w:val="center"/>
@@ -1564,47 +1312,7 @@
           <w:szCs w:val="28"/>
           <w:lang w:val="en-IN"/>
         </w:rPr>
-        <w:t xml:space="preserve">Push </w:t>
-      </w:r>
-      <w:proofErr w:type="spellStart"/>
-      <w:r>
-        <w:rPr>
-          <w:rFonts w:ascii="Arial" w:eastAsia="Times New Roman" w:hAnsi="Arial" w:cs="Arial"/>
-          <w:sz w:val="28"/>
-          <w:szCs w:val="28"/>
-          <w:lang w:val="en-IN"/>
-        </w:rPr>
-        <w:t>docker</w:t>
-      </w:r>
-      <w:proofErr w:type="spellEnd"/>
-      <w:r>
-        <w:rPr>
-          <w:rFonts w:ascii="Arial" w:eastAsia="Times New Roman" w:hAnsi="Arial" w:cs="Arial"/>
-          <w:sz w:val="28"/>
-          <w:szCs w:val="28"/>
-          <w:lang w:val="en-IN"/>
-        </w:rPr>
-        <w:t xml:space="preserve"> image to your </w:t>
-      </w:r>
-      <w:proofErr w:type="spellStart"/>
-      <w:r>
-        <w:rPr>
-          <w:rFonts w:ascii="Arial" w:eastAsia="Times New Roman" w:hAnsi="Arial" w:cs="Arial"/>
-          <w:sz w:val="28"/>
-          <w:szCs w:val="28"/>
-          <w:lang w:val="en-IN"/>
-        </w:rPr>
-        <w:t>docker</w:t>
-      </w:r>
-      <w:proofErr w:type="spellEnd"/>
-      <w:r>
-        <w:rPr>
-          <w:rFonts w:ascii="Arial" w:eastAsia="Times New Roman" w:hAnsi="Arial" w:cs="Arial"/>
-          <w:sz w:val="28"/>
-          <w:szCs w:val="28"/>
-          <w:lang w:val="en-IN"/>
-        </w:rPr>
-        <w:t xml:space="preserve"> hub repository.</w:t>
+        <w:t>Push docker image to your docker hub repository.</w:t>
       </w:r>
     </w:p>
     <w:p>
@@ -1632,7 +1340,7 @@
       <w:pPr>
         <w:numPr>
           <w:ilvl w:val="0"/>
-          <w:numId w:val="9"/>
+          <w:numId w:val="22"/>
         </w:numPr>
         <w:spacing w:after="0" w:line="240" w:lineRule="auto"/>
         <w:textAlignment w:val="center"/>
@@ -1650,27 +1358,7 @@
           <w:szCs w:val="28"/>
           <w:lang w:val="en-IN"/>
         </w:rPr>
-        <w:t xml:space="preserve">For setting up / testing your </w:t>
-      </w:r>
-      <w:proofErr w:type="spellStart"/>
-      <w:r>
-        <w:rPr>
-          <w:rFonts w:ascii="Arial" w:eastAsia="Times New Roman" w:hAnsi="Arial" w:cs="Arial"/>
-          <w:sz w:val="28"/>
-          <w:szCs w:val="28"/>
-          <w:lang w:val="en-IN"/>
-        </w:rPr>
-        <w:t>docker</w:t>
-      </w:r>
-      <w:proofErr w:type="spellEnd"/>
-      <w:r>
-        <w:rPr>
-          <w:rFonts w:ascii="Arial" w:eastAsia="Times New Roman" w:hAnsi="Arial" w:cs="Arial"/>
-          <w:sz w:val="28"/>
-          <w:szCs w:val="28"/>
-          <w:lang w:val="en-IN"/>
-        </w:rPr>
-        <w:t xml:space="preserve"> image, can use  Virtual box or AWS EC2 Instance (up to your team) </w:t>
+        <w:t xml:space="preserve">For setting up / testing your docker image, can use  Virtual box or AWS EC2 Instance (up to your team) </w:t>
       </w:r>
     </w:p>
     <w:p>
@@ -1711,94 +1399,34 @@
           <w:szCs w:val="28"/>
           <w:lang w:val="en-IN"/>
         </w:rPr>
-        <w:t xml:space="preserve">  -   To run your application as container, use </w:t>
-      </w:r>
-      <w:proofErr w:type="spellStart"/>
-      <w:r>
-        <w:rPr>
-          <w:rFonts w:ascii="Arial" w:eastAsia="Times New Roman" w:hAnsi="Arial" w:cs="Arial"/>
-          <w:sz w:val="28"/>
-          <w:szCs w:val="28"/>
-          <w:lang w:val="en-IN"/>
-        </w:rPr>
-        <w:t>aws</w:t>
-      </w:r>
-      <w:proofErr w:type="spellEnd"/>
-      <w:r>
-        <w:rPr>
-          <w:rFonts w:ascii="Arial" w:eastAsia="Times New Roman" w:hAnsi="Arial" w:cs="Arial"/>
-          <w:sz w:val="28"/>
-          <w:szCs w:val="28"/>
-          <w:lang w:val="en-IN"/>
-        </w:rPr>
-        <w:t xml:space="preserve"> EC2 instance. You have to pull your application </w:t>
-      </w:r>
-      <w:proofErr w:type="spellStart"/>
-      <w:r>
-        <w:rPr>
-          <w:rFonts w:ascii="Arial" w:eastAsia="Times New Roman" w:hAnsi="Arial" w:cs="Arial"/>
-          <w:sz w:val="28"/>
-          <w:szCs w:val="28"/>
-          <w:lang w:val="en-IN"/>
-        </w:rPr>
-        <w:t>docker</w:t>
-      </w:r>
-      <w:proofErr w:type="spellEnd"/>
-      <w:r>
-        <w:rPr>
-          <w:rFonts w:ascii="Arial" w:eastAsia="Times New Roman" w:hAnsi="Arial" w:cs="Arial"/>
-          <w:sz w:val="28"/>
-          <w:szCs w:val="28"/>
-          <w:lang w:val="en-IN"/>
-        </w:rPr>
-        <w:t xml:space="preserve"> </w:t>
-      </w:r>
-    </w:p>
-    <w:p>
-      <w:pPr>
-        <w:spacing w:after="0" w:line="240" w:lineRule="auto"/>
-        <w:rPr>
-          <w:rFonts w:ascii="Arial" w:eastAsia="Times New Roman" w:hAnsi="Arial" w:cs="Arial"/>
-          <w:sz w:val="28"/>
-          <w:szCs w:val="28"/>
-          <w:lang w:val="en-IN"/>
-        </w:rPr>
-      </w:pPr>
-      <w:r>
-        <w:rPr>
-          <w:rFonts w:ascii="Arial" w:eastAsia="Times New Roman" w:hAnsi="Arial" w:cs="Arial"/>
-          <w:sz w:val="28"/>
-          <w:szCs w:val="28"/>
-          <w:lang w:val="en-IN"/>
-        </w:rPr>
-        <w:t xml:space="preserve">       </w:t>
-      </w:r>
-      <w:proofErr w:type="gramStart"/>
-      <w:r>
-        <w:rPr>
-          <w:rFonts w:ascii="Arial" w:eastAsia="Times New Roman" w:hAnsi="Arial" w:cs="Arial"/>
-          <w:sz w:val="28"/>
-          <w:szCs w:val="28"/>
-          <w:lang w:val="en-IN"/>
-        </w:rPr>
-        <w:t>image</w:t>
-      </w:r>
-      <w:proofErr w:type="gramEnd"/>
-      <w:r>
-        <w:rPr>
-          <w:rFonts w:ascii="Arial" w:eastAsia="Times New Roman" w:hAnsi="Arial" w:cs="Arial"/>
-          <w:sz w:val="28"/>
-          <w:szCs w:val="28"/>
-          <w:lang w:val="en-IN"/>
-        </w:rPr>
-        <w:t xml:space="preserve"> to run app.</w:t>
+        <w:t xml:space="preserve">  -   To run your application as container, use aws EC2 instance. You have to pull your application docker </w:t>
+      </w:r>
+    </w:p>
+    <w:p>
+      <w:pPr>
+        <w:spacing w:after="0" w:line="240" w:lineRule="auto"/>
+        <w:rPr>
+          <w:rFonts w:ascii="Arial" w:eastAsia="Times New Roman" w:hAnsi="Arial" w:cs="Arial"/>
+          <w:sz w:val="28"/>
+          <w:szCs w:val="28"/>
+          <w:lang w:val="en-IN"/>
+        </w:rPr>
+      </w:pPr>
+      <w:r>
+        <w:rPr>
+          <w:rFonts w:ascii="Arial" w:eastAsia="Times New Roman" w:hAnsi="Arial" w:cs="Arial"/>
+          <w:sz w:val="28"/>
+          <w:szCs w:val="28"/>
+          <w:lang w:val="en-IN"/>
+        </w:rPr>
+        <w:t xml:space="preserve">       image to run app.</w:t>
       </w:r>
     </w:p>
     <w:p>
       <w:pPr>
         <w:numPr>
           <w:ilvl w:val="0"/>
-          <w:numId w:val="10"/>
+          <w:numId w:val="23"/>
         </w:numPr>
         <w:spacing w:after="0" w:line="240" w:lineRule="auto"/>
         <w:textAlignment w:val="center"/>
@@ -1823,30 +1451,10 @@
       <w:pPr>
         <w:numPr>
           <w:ilvl w:val="0"/>
-          <w:numId w:val="10"/>
+          <w:numId w:val="23"/>
         </w:numPr>
         <w:spacing w:after="0" w:line="240" w:lineRule="auto"/>
         <w:textAlignment w:val="center"/>
-        <w:rPr>
-          <w:rFonts w:ascii="Arial" w:eastAsia="Times New Roman" w:hAnsi="Arial" w:cs="Arial"/>
-          <w:sz w:val="28"/>
-          <w:szCs w:val="28"/>
-          <w:lang w:val="en-IN"/>
-        </w:rPr>
-      </w:pPr>
-      <w:r>
-        <w:rPr>
-          <w:rFonts w:ascii="Arial" w:eastAsia="Times New Roman" w:hAnsi="Arial" w:cs="Arial"/>
-          <w:sz w:val="28"/>
-          <w:szCs w:val="28"/>
-          <w:lang w:val="en-IN"/>
-        </w:rPr>
-        <w:t>You have to create application load balance for you app</w:t>
-      </w:r>
-    </w:p>
-    <w:p>
-      <w:pPr>
-        <w:spacing w:after="0" w:line="240" w:lineRule="auto"/>
         <w:rPr>
           <w:rFonts w:ascii="Arial" w:eastAsia="Times New Roman" w:hAnsi="Arial" w:cs="Arial"/>
           <w:sz w:val="28"/>
@@ -1863,146 +1471,17 @@
           <w:szCs w:val="28"/>
           <w:lang w:val="en-IN"/>
         </w:rPr>
-        <w:t>----------------------------------------------------------------------------------------------------------------------------------</w:t>
+        <w:t>You have to create application load balance for you app (e2 - 3)</w:t>
       </w:r>
     </w:p>
     <w:p>
       <w:pPr>
         <w:numPr>
           <w:ilvl w:val="0"/>
-          <w:numId w:val="11"/>
+          <w:numId w:val="23"/>
         </w:numPr>
         <w:spacing w:after="0" w:line="240" w:lineRule="auto"/>
         <w:textAlignment w:val="center"/>
-        <w:rPr>
-          <w:rFonts w:ascii="Arial" w:eastAsia="Times New Roman" w:hAnsi="Arial" w:cs="Arial"/>
-          <w:sz w:val="28"/>
-          <w:szCs w:val="28"/>
-          <w:lang w:val="en-IN"/>
-        </w:rPr>
-      </w:pPr>
-      <w:r>
-        <w:rPr>
-          <w:rFonts w:ascii="Arial" w:eastAsia="Times New Roman" w:hAnsi="Arial" w:cs="Arial"/>
-          <w:sz w:val="28"/>
-          <w:szCs w:val="28"/>
-          <w:highlight w:val="yellow"/>
-          <w:lang w:val="en-IN"/>
-        </w:rPr>
-        <w:t xml:space="preserve">AWS - S3 integration using </w:t>
-      </w:r>
-      <w:proofErr w:type="spellStart"/>
-      <w:r>
-        <w:rPr>
-          <w:rFonts w:ascii="Arial" w:eastAsia="Times New Roman" w:hAnsi="Arial" w:cs="Arial"/>
-          <w:sz w:val="28"/>
-          <w:szCs w:val="28"/>
-          <w:highlight w:val="yellow"/>
-          <w:lang w:val="en-IN"/>
-        </w:rPr>
-        <w:t>iamuser</w:t>
-      </w:r>
-      <w:proofErr w:type="spellEnd"/>
-      <w:r>
-        <w:rPr>
-          <w:rFonts w:ascii="Arial" w:eastAsia="Times New Roman" w:hAnsi="Arial" w:cs="Arial"/>
-          <w:sz w:val="28"/>
-          <w:szCs w:val="28"/>
-          <w:highlight w:val="yellow"/>
-          <w:lang w:val="en-IN"/>
-        </w:rPr>
-        <w:t xml:space="preserve"> in JAVA / node</w:t>
-      </w:r>
-    </w:p>
-    <w:p>
-      <w:pPr>
-        <w:spacing w:after="0" w:line="240" w:lineRule="auto"/>
-        <w:ind w:left="540"/>
-        <w:rPr>
-          <w:rFonts w:ascii="Arial" w:eastAsia="Times New Roman" w:hAnsi="Arial" w:cs="Arial"/>
-          <w:sz w:val="28"/>
-          <w:szCs w:val="28"/>
-          <w:lang w:val="en-IN"/>
-        </w:rPr>
-      </w:pPr>
-      <w:r>
-        <w:rPr>
-          <w:rFonts w:ascii="Arial" w:eastAsia="Times New Roman" w:hAnsi="Arial" w:cs="Arial"/>
-          <w:sz w:val="28"/>
-          <w:szCs w:val="28"/>
-          <w:highlight w:val="yellow"/>
-          <w:lang w:val="en-IN"/>
-        </w:rPr>
-        <w:t xml:space="preserve">  -----</w:t>
-      </w:r>
-    </w:p>
-    <w:p>
-      <w:pPr>
-        <w:spacing w:after="0" w:line="240" w:lineRule="auto"/>
-        <w:ind w:left="540"/>
-        <w:rPr>
-          <w:rFonts w:ascii="Arial" w:eastAsia="Times New Roman" w:hAnsi="Arial" w:cs="Arial"/>
-          <w:sz w:val="28"/>
-          <w:szCs w:val="28"/>
-          <w:lang w:val="en-IN"/>
-        </w:rPr>
-      </w:pPr>
-      <w:r>
-        <w:rPr>
-          <w:rFonts w:ascii="Arial" w:eastAsia="Times New Roman" w:hAnsi="Arial" w:cs="Arial"/>
-          <w:sz w:val="28"/>
-          <w:szCs w:val="28"/>
-          <w:highlight w:val="yellow"/>
-          <w:lang w:val="en-IN"/>
-        </w:rPr>
-        <w:t xml:space="preserve">  ----</w:t>
-      </w:r>
-    </w:p>
-    <w:p>
-      <w:pPr>
-        <w:spacing w:after="0" w:line="240" w:lineRule="auto"/>
-        <w:ind w:left="540"/>
-        <w:rPr>
-          <w:rFonts w:ascii="Arial" w:eastAsia="Times New Roman" w:hAnsi="Arial" w:cs="Arial"/>
-          <w:sz w:val="28"/>
-          <w:szCs w:val="28"/>
-          <w:lang w:val="en-IN"/>
-        </w:rPr>
-      </w:pPr>
-      <w:r>
-        <w:rPr>
-          <w:rFonts w:ascii="Arial" w:eastAsia="Times New Roman" w:hAnsi="Arial" w:cs="Arial"/>
-          <w:sz w:val="28"/>
-          <w:szCs w:val="28"/>
-          <w:highlight w:val="yellow"/>
-          <w:lang w:val="en-IN"/>
-        </w:rPr>
-        <w:t xml:space="preserve">  -----</w:t>
-      </w:r>
-    </w:p>
-    <w:p>
-      <w:pPr>
-        <w:spacing w:after="0" w:line="240" w:lineRule="auto"/>
-        <w:rPr>
-          <w:rFonts w:ascii="Arial" w:eastAsia="Times New Roman" w:hAnsi="Arial" w:cs="Arial"/>
-          <w:sz w:val="28"/>
-          <w:szCs w:val="28"/>
-          <w:lang w:val="en-IN"/>
-        </w:rPr>
-      </w:pPr>
-      <w:r>
-        <w:rPr>
-          <w:rFonts w:ascii="Arial" w:eastAsia="Times New Roman" w:hAnsi="Arial" w:cs="Arial"/>
-          <w:sz w:val="28"/>
-          <w:szCs w:val="28"/>
-          <w:lang w:val="en-IN"/>
-        </w:rPr>
-        <w:t>========================================================================</w:t>
-      </w:r>
-    </w:p>
-    <w:p>
-      <w:pPr>
-        <w:spacing w:after="0" w:line="240" w:lineRule="auto"/>
         <w:rPr>
           <w:rFonts w:ascii="Arial" w:eastAsia="Times New Roman" w:hAnsi="Arial" w:cs="Arial"/>
           <w:sz w:val="28"/>
@@ -2019,165 +1498,17 @@
           <w:szCs w:val="28"/>
           <w:lang w:val="en-IN"/>
         </w:rPr>
-        <w:t xml:space="preserve">Good to have requirement </w:t>
-      </w:r>
-    </w:p>
-    <w:p>
-      <w:pPr>
-        <w:spacing w:after="0" w:line="240" w:lineRule="auto"/>
-        <w:rPr>
-          <w:rFonts w:ascii="Arial" w:eastAsia="Times New Roman" w:hAnsi="Arial" w:cs="Arial"/>
-          <w:sz w:val="28"/>
-          <w:szCs w:val="28"/>
-          <w:lang w:val="en-IN"/>
-        </w:rPr>
-      </w:pPr>
-      <w:r>
-        <w:rPr>
-          <w:rFonts w:ascii="Arial" w:eastAsia="Times New Roman" w:hAnsi="Arial" w:cs="Arial"/>
-          <w:sz w:val="28"/>
-          <w:szCs w:val="28"/>
-          <w:lang w:val="en-IN"/>
-        </w:rPr>
-        <w:t xml:space="preserve">You can add more </w:t>
-      </w:r>
-      <w:proofErr w:type="gramStart"/>
-      <w:r>
-        <w:rPr>
-          <w:rFonts w:ascii="Arial" w:eastAsia="Times New Roman" w:hAnsi="Arial" w:cs="Arial"/>
-          <w:sz w:val="28"/>
-          <w:szCs w:val="28"/>
-          <w:lang w:val="en-IN"/>
-        </w:rPr>
-        <w:t>feature</w:t>
-      </w:r>
-      <w:proofErr w:type="gramEnd"/>
-      <w:r>
-        <w:rPr>
-          <w:rFonts w:ascii="Arial" w:eastAsia="Times New Roman" w:hAnsi="Arial" w:cs="Arial"/>
-          <w:sz w:val="28"/>
-          <w:szCs w:val="28"/>
-          <w:lang w:val="en-IN"/>
-        </w:rPr>
-        <w:t xml:space="preserve"> to your project as you like.</w:t>
-      </w:r>
-    </w:p>
-    <w:p>
-      <w:pPr>
-        <w:spacing w:after="0" w:line="240" w:lineRule="auto"/>
-        <w:rPr>
-          <w:rFonts w:ascii="Arial" w:eastAsia="Times New Roman" w:hAnsi="Arial" w:cs="Arial"/>
-          <w:sz w:val="28"/>
-          <w:szCs w:val="28"/>
-          <w:lang w:val="en-IN"/>
-        </w:rPr>
-      </w:pPr>
-      <w:r>
-        <w:rPr>
-          <w:rFonts w:ascii="Arial" w:eastAsia="Times New Roman" w:hAnsi="Arial" w:cs="Arial"/>
-          <w:sz w:val="28"/>
-          <w:szCs w:val="28"/>
-          <w:lang w:val="en-IN"/>
-        </w:rPr>
-        <w:t xml:space="preserve">  - Utilize lambda functions in appropriate place   </w:t>
-      </w:r>
-    </w:p>
-    <w:p>
-      <w:pPr>
-        <w:spacing w:after="0" w:line="240" w:lineRule="auto"/>
-        <w:rPr>
-          <w:rFonts w:ascii="Arial" w:eastAsia="Times New Roman" w:hAnsi="Arial" w:cs="Arial"/>
-          <w:sz w:val="28"/>
-          <w:szCs w:val="28"/>
-          <w:lang w:val="en-IN"/>
-        </w:rPr>
-      </w:pPr>
-      <w:r>
-        <w:rPr>
-          <w:rFonts w:ascii="Arial" w:eastAsia="Times New Roman" w:hAnsi="Arial" w:cs="Arial"/>
-          <w:sz w:val="28"/>
-          <w:szCs w:val="28"/>
-          <w:lang w:val="en-IN"/>
-        </w:rPr>
-        <w:t xml:space="preserve">  - </w:t>
-      </w:r>
-      <w:proofErr w:type="spellStart"/>
-      <w:proofErr w:type="gramStart"/>
-      <w:r>
-        <w:rPr>
-          <w:rFonts w:ascii="Arial" w:eastAsia="Times New Roman" w:hAnsi="Arial" w:cs="Arial"/>
-          <w:sz w:val="28"/>
-          <w:szCs w:val="28"/>
-          <w:lang w:val="en-IN"/>
-        </w:rPr>
-        <w:t>mulesoft</w:t>
-      </w:r>
-      <w:proofErr w:type="spellEnd"/>
-      <w:proofErr w:type="gramEnd"/>
-    </w:p>
-    <w:p>
-      <w:pPr>
-        <w:spacing w:after="0" w:line="240" w:lineRule="auto"/>
-        <w:rPr>
-          <w:rFonts w:ascii="Arial" w:eastAsia="Times New Roman" w:hAnsi="Arial" w:cs="Arial"/>
-          <w:sz w:val="28"/>
-          <w:szCs w:val="28"/>
-          <w:lang w:val="en-IN"/>
-        </w:rPr>
-      </w:pPr>
-      <w:r>
-        <w:rPr>
-          <w:rFonts w:ascii="Arial" w:eastAsia="Times New Roman" w:hAnsi="Arial" w:cs="Arial"/>
-          <w:sz w:val="28"/>
-          <w:szCs w:val="28"/>
-          <w:lang w:val="en-IN"/>
-        </w:rPr>
-        <w:t> </w:t>
-      </w:r>
-    </w:p>
-    <w:p>
-      <w:pPr>
-        <w:spacing w:after="0" w:line="240" w:lineRule="auto"/>
-        <w:rPr>
-          <w:rFonts w:ascii="Arial" w:eastAsia="Times New Roman" w:hAnsi="Arial" w:cs="Arial"/>
-          <w:sz w:val="28"/>
-          <w:szCs w:val="28"/>
-          <w:lang w:val="en-IN"/>
-        </w:rPr>
-      </w:pPr>
-      <w:r>
-        <w:rPr>
-          <w:rFonts w:ascii="Arial" w:eastAsia="Times New Roman" w:hAnsi="Arial" w:cs="Arial"/>
-          <w:sz w:val="28"/>
-          <w:szCs w:val="28"/>
-          <w:lang w:val="en-IN"/>
-        </w:rPr>
-        <w:t>--------------------------------------------------------------------------------------</w:t>
-      </w:r>
-    </w:p>
-    <w:p>
-      <w:pPr>
-        <w:spacing w:after="0" w:line="240" w:lineRule="auto"/>
-        <w:rPr>
-          <w:rFonts w:ascii="Arial" w:eastAsia="Times New Roman" w:hAnsi="Arial" w:cs="Arial"/>
-          <w:sz w:val="28"/>
-          <w:szCs w:val="28"/>
-          <w:lang w:val="en-IN"/>
-        </w:rPr>
-      </w:pPr>
-      <w:r>
-        <w:rPr>
-          <w:rFonts w:ascii="Arial" w:eastAsia="Times New Roman" w:hAnsi="Arial" w:cs="Arial"/>
-          <w:sz w:val="28"/>
-          <w:szCs w:val="28"/>
-          <w:lang w:val="en-IN"/>
-        </w:rPr>
-        <w:t> </w:t>
-      </w:r>
-    </w:p>
-    <w:p>
-      <w:pPr>
-        <w:spacing w:after="0" w:line="240" w:lineRule="auto"/>
+        <w:t>AWS - S3 integration using iamuser/root in JAVA  sping application for profile page</w:t>
+      </w:r>
+    </w:p>
+    <w:p>
+      <w:pPr>
+        <w:numPr>
+          <w:ilvl w:val="0"/>
+          <w:numId w:val="23"/>
+        </w:numPr>
+        <w:spacing w:after="0" w:line="240" w:lineRule="auto"/>
+        <w:textAlignment w:val="center"/>
         <w:rPr>
           <w:rFonts w:ascii="Arial" w:eastAsia="Times New Roman" w:hAnsi="Arial" w:cs="Arial"/>
           <w:sz w:val="28"/>
@@ -2194,12 +1525,27 @@
           <w:szCs w:val="28"/>
           <w:lang w:val="en-IN"/>
         </w:rPr>
-        <w:t xml:space="preserve">Result: End date of training - 2nd or 3 Weeks </w:t>
-      </w:r>
-    </w:p>
-    <w:p>
-      <w:pPr>
-        <w:spacing w:after="0" w:line="240" w:lineRule="auto"/>
+        <w:t xml:space="preserve"> create </w:t>
+      </w:r>
+      <w:hyperlink r:id="rId5" w:history="1">
+        <w:r>
+          <w:rPr>
+            <w:rFonts w:ascii="Arial" w:eastAsia="Times New Roman" w:hAnsi="Arial" w:cs="Arial"/>
+            <w:b/>
+            <w:bCs/>
+            <w:color w:val="0000FF"/>
+            <w:sz w:val="28"/>
+            <w:u w:val="single"/>
+            <w:lang w:val="en-IN"/>
+          </w:rPr>
+          <w:t>http://hostname/profiles</w:t>
+        </w:r>
+      </w:hyperlink>
+    </w:p>
+    <w:p>
+      <w:pPr>
+        <w:spacing w:after="0" w:line="240" w:lineRule="auto"/>
+        <w:ind w:left="540"/>
         <w:rPr>
           <w:rFonts w:ascii="Arial" w:eastAsia="Times New Roman" w:hAnsi="Arial" w:cs="Arial"/>
           <w:sz w:val="28"/>
@@ -2216,12 +1562,13 @@
           <w:szCs w:val="28"/>
           <w:lang w:val="en-IN"/>
         </w:rPr>
-        <w:t xml:space="preserve">   - Create presentation on all topics that has covered in your project. </w:t>
-      </w:r>
-    </w:p>
-    <w:p>
-      <w:pPr>
-        <w:spacing w:after="0" w:line="240" w:lineRule="auto"/>
+        <w:t xml:space="preserve">  list profile images of user inside your team group.</w:t>
+      </w:r>
+    </w:p>
+    <w:p>
+      <w:pPr>
+        <w:spacing w:after="0" w:line="240" w:lineRule="auto"/>
+        <w:ind w:left="540"/>
         <w:rPr>
           <w:rFonts w:ascii="Arial" w:eastAsia="Times New Roman" w:hAnsi="Arial" w:cs="Arial"/>
           <w:sz w:val="28"/>
@@ -2238,9 +1585,40 @@
           <w:szCs w:val="28"/>
           <w:lang w:val="en-IN"/>
         </w:rPr>
-        <w:t xml:space="preserve">   - Add Learned topics slides as well </w:t>
-      </w:r>
-      <w:proofErr w:type="spellStart"/>
+        <w:t xml:space="preserve">  fetch photos - S3 SDK inside you print </w:t>
+      </w:r>
+    </w:p>
+    <w:p>
+      <w:pPr>
+        <w:spacing w:after="0" w:line="240" w:lineRule="auto"/>
+        <w:ind w:left="540"/>
+        <w:rPr>
+          <w:rFonts w:ascii="Arial" w:eastAsia="Times New Roman" w:hAnsi="Arial" w:cs="Arial"/>
+          <w:sz w:val="28"/>
+          <w:szCs w:val="28"/>
+          <w:lang w:val="en-IN"/>
+        </w:rPr>
+      </w:pPr>
+      <w:r>
+        <w:rPr>
+          <w:rFonts w:ascii="Arial" w:eastAsia="Times New Roman" w:hAnsi="Arial" w:cs="Arial"/>
+          <w:sz w:val="28"/>
+          <w:szCs w:val="28"/>
+          <w:lang w:val="en-IN"/>
+        </w:rPr>
+        <w:t xml:space="preserve">     </w:t>
+      </w:r>
+    </w:p>
+    <w:p>
+      <w:pPr>
+        <w:spacing w:after="0" w:line="240" w:lineRule="auto"/>
+        <w:rPr>
+          <w:rFonts w:ascii="Arial" w:eastAsia="Times New Roman" w:hAnsi="Arial" w:cs="Arial"/>
+          <w:sz w:val="28"/>
+          <w:szCs w:val="28"/>
+          <w:lang w:val="en-IN"/>
+        </w:rPr>
+      </w:pPr>
       <w:r>
         <w:rPr>
           <w:rFonts w:ascii="Arial" w:eastAsia="Times New Roman" w:hAnsi="Arial" w:cs="Arial"/>
@@ -2250,9 +1628,64 @@
           <w:szCs w:val="28"/>
           <w:lang w:val="en-IN"/>
         </w:rPr>
-        <w:t>e.g</w:t>
-      </w:r>
-      <w:proofErr w:type="spellEnd"/>
+        <w:t>----------------------------------------------------------------------------------------------------------------------------------</w:t>
+      </w:r>
+    </w:p>
+    <w:p>
+      <w:pPr>
+        <w:numPr>
+          <w:ilvl w:val="0"/>
+          <w:numId w:val="24"/>
+        </w:numPr>
+        <w:spacing w:after="0" w:line="240" w:lineRule="auto"/>
+        <w:textAlignment w:val="center"/>
+        <w:rPr>
+          <w:rFonts w:ascii="Arial" w:eastAsia="Times New Roman" w:hAnsi="Arial" w:cs="Arial"/>
+          <w:sz w:val="28"/>
+          <w:szCs w:val="28"/>
+          <w:lang w:val="en-IN"/>
+        </w:rPr>
+      </w:pPr>
+      <w:r>
+        <w:rPr>
+          <w:rFonts w:ascii="Arial" w:eastAsia="Times New Roman" w:hAnsi="Arial" w:cs="Arial"/>
+          <w:sz w:val="28"/>
+          <w:szCs w:val="28"/>
+          <w:lang w:val="en-IN"/>
+        </w:rPr>
+        <w:t> </w:t>
+      </w:r>
+    </w:p>
+    <w:p>
+      <w:pPr>
+        <w:spacing w:after="0" w:line="240" w:lineRule="auto"/>
+        <w:rPr>
+          <w:rFonts w:ascii="Arial" w:eastAsia="Times New Roman" w:hAnsi="Arial" w:cs="Arial"/>
+          <w:sz w:val="28"/>
+          <w:szCs w:val="28"/>
+          <w:lang w:val="en-IN"/>
+        </w:rPr>
+      </w:pPr>
+      <w:r>
+        <w:rPr>
+          <w:rFonts w:ascii="Arial" w:eastAsia="Times New Roman" w:hAnsi="Arial" w:cs="Arial"/>
+          <w:sz w:val="28"/>
+          <w:szCs w:val="28"/>
+          <w:lang w:val="en-IN"/>
+        </w:rPr>
+        <w:t>========================================================================</w:t>
+      </w:r>
+    </w:p>
+    <w:p>
+      <w:pPr>
+        <w:spacing w:after="0" w:line="240" w:lineRule="auto"/>
+        <w:rPr>
+          <w:rFonts w:ascii="Arial" w:eastAsia="Times New Roman" w:hAnsi="Arial" w:cs="Arial"/>
+          <w:sz w:val="28"/>
+          <w:szCs w:val="28"/>
+          <w:lang w:val="en-IN"/>
+        </w:rPr>
+      </w:pPr>
       <w:r>
         <w:rPr>
           <w:rFonts w:ascii="Arial" w:eastAsia="Times New Roman" w:hAnsi="Arial" w:cs="Arial"/>
@@ -2262,9 +1695,169 @@
           <w:szCs w:val="28"/>
           <w:lang w:val="en-IN"/>
         </w:rPr>
-        <w:t xml:space="preserve"> </w:t>
-      </w:r>
-      <w:proofErr w:type="spellStart"/>
+        <w:t xml:space="preserve">Good to have requirement </w:t>
+      </w:r>
+    </w:p>
+    <w:p>
+      <w:pPr>
+        <w:spacing w:after="0" w:line="240" w:lineRule="auto"/>
+        <w:rPr>
+          <w:rFonts w:ascii="Arial" w:eastAsia="Times New Roman" w:hAnsi="Arial" w:cs="Arial"/>
+          <w:sz w:val="28"/>
+          <w:szCs w:val="28"/>
+          <w:lang w:val="en-IN"/>
+        </w:rPr>
+      </w:pPr>
+      <w:r>
+        <w:rPr>
+          <w:rFonts w:ascii="Arial" w:eastAsia="Times New Roman" w:hAnsi="Arial" w:cs="Arial"/>
+          <w:sz w:val="28"/>
+          <w:szCs w:val="28"/>
+          <w:lang w:val="en-IN"/>
+        </w:rPr>
+        <w:t>You can add more feature to your project as you like.</w:t>
+      </w:r>
+    </w:p>
+    <w:p>
+      <w:pPr>
+        <w:spacing w:after="0" w:line="240" w:lineRule="auto"/>
+        <w:rPr>
+          <w:rFonts w:ascii="Arial" w:eastAsia="Times New Roman" w:hAnsi="Arial" w:cs="Arial"/>
+          <w:sz w:val="28"/>
+          <w:szCs w:val="28"/>
+          <w:lang w:val="en-IN"/>
+        </w:rPr>
+      </w:pPr>
+      <w:r>
+        <w:rPr>
+          <w:rFonts w:ascii="Arial" w:eastAsia="Times New Roman" w:hAnsi="Arial" w:cs="Arial"/>
+          <w:sz w:val="28"/>
+          <w:szCs w:val="28"/>
+          <w:lang w:val="en-IN"/>
+        </w:rPr>
+        <w:t xml:space="preserve">   - Utilize lambda functions in appropriate place ---&gt;   </w:t>
+      </w:r>
+    </w:p>
+    <w:p>
+      <w:pPr>
+        <w:numPr>
+          <w:ilvl w:val="0"/>
+          <w:numId w:val="25"/>
+        </w:numPr>
+        <w:spacing w:after="0" w:line="240" w:lineRule="auto"/>
+        <w:textAlignment w:val="center"/>
+        <w:rPr>
+          <w:rFonts w:ascii="Arial" w:eastAsia="Times New Roman" w:hAnsi="Arial" w:cs="Arial"/>
+          <w:sz w:val="28"/>
+          <w:szCs w:val="28"/>
+          <w:lang w:val="en-IN"/>
+        </w:rPr>
+      </w:pPr>
+      <w:r>
+        <w:rPr>
+          <w:rFonts w:ascii="Arial" w:eastAsia="Times New Roman" w:hAnsi="Arial" w:cs="Arial"/>
+          <w:sz w:val="28"/>
+          <w:szCs w:val="28"/>
+          <w:lang w:val="en-IN"/>
+        </w:rPr>
+        <w:t>Integrate Qlik-sense repot inside app</w:t>
+      </w:r>
+    </w:p>
+    <w:p>
+      <w:pPr>
+        <w:numPr>
+          <w:ilvl w:val="0"/>
+          <w:numId w:val="25"/>
+        </w:numPr>
+        <w:spacing w:after="0" w:line="240" w:lineRule="auto"/>
+        <w:textAlignment w:val="center"/>
+        <w:rPr>
+          <w:rFonts w:ascii="Arial" w:eastAsia="Times New Roman" w:hAnsi="Arial" w:cs="Arial"/>
+          <w:sz w:val="28"/>
+          <w:szCs w:val="28"/>
+          <w:lang w:val="en-IN"/>
+        </w:rPr>
+      </w:pPr>
+      <w:r>
+        <w:rPr>
+          <w:rFonts w:ascii="Arial" w:eastAsia="Times New Roman" w:hAnsi="Arial" w:cs="Arial"/>
+          <w:sz w:val="28"/>
+          <w:szCs w:val="28"/>
+          <w:lang w:val="en-IN"/>
+        </w:rPr>
+        <w:t>Integrate Kafka inside Sprint project</w:t>
+      </w:r>
+    </w:p>
+    <w:p>
+      <w:pPr>
+        <w:spacing w:after="0" w:line="240" w:lineRule="auto"/>
+        <w:rPr>
+          <w:rFonts w:ascii="Arial" w:eastAsia="Times New Roman" w:hAnsi="Arial" w:cs="Arial"/>
+          <w:sz w:val="28"/>
+          <w:szCs w:val="28"/>
+          <w:lang w:val="en-IN"/>
+        </w:rPr>
+      </w:pPr>
+      <w:r>
+        <w:rPr>
+          <w:rFonts w:ascii="Arial" w:eastAsia="Times New Roman" w:hAnsi="Arial" w:cs="Arial"/>
+          <w:sz w:val="28"/>
+          <w:szCs w:val="28"/>
+          <w:lang w:val="en-IN"/>
+        </w:rPr>
+        <w:t> </w:t>
+      </w:r>
+    </w:p>
+    <w:p>
+      <w:pPr>
+        <w:spacing w:after="0" w:line="240" w:lineRule="auto"/>
+        <w:rPr>
+          <w:rFonts w:ascii="Arial" w:eastAsia="Times New Roman" w:hAnsi="Arial" w:cs="Arial"/>
+          <w:sz w:val="28"/>
+          <w:szCs w:val="28"/>
+          <w:lang w:val="en-IN"/>
+        </w:rPr>
+      </w:pPr>
+      <w:r>
+        <w:rPr>
+          <w:rFonts w:ascii="Arial" w:eastAsia="Times New Roman" w:hAnsi="Arial" w:cs="Arial"/>
+          <w:sz w:val="28"/>
+          <w:szCs w:val="28"/>
+          <w:lang w:val="en-IN"/>
+        </w:rPr>
+        <w:t>--------------------------------------------------------------------------------------</w:t>
+      </w:r>
+    </w:p>
+    <w:p>
+      <w:pPr>
+        <w:spacing w:after="0" w:line="240" w:lineRule="auto"/>
+        <w:rPr>
+          <w:rFonts w:ascii="Arial" w:eastAsia="Times New Roman" w:hAnsi="Arial" w:cs="Arial"/>
+          <w:sz w:val="28"/>
+          <w:szCs w:val="28"/>
+          <w:lang w:val="en-IN"/>
+        </w:rPr>
+      </w:pPr>
+      <w:r>
+        <w:rPr>
+          <w:rFonts w:ascii="Arial" w:eastAsia="Times New Roman" w:hAnsi="Arial" w:cs="Arial"/>
+          <w:sz w:val="28"/>
+          <w:szCs w:val="28"/>
+          <w:lang w:val="en-IN"/>
+        </w:rPr>
+        <w:t> </w:t>
+      </w:r>
+    </w:p>
+    <w:p>
+      <w:pPr>
+        <w:spacing w:after="0" w:line="240" w:lineRule="auto"/>
+        <w:rPr>
+          <w:rFonts w:ascii="Arial" w:eastAsia="Times New Roman" w:hAnsi="Arial" w:cs="Arial"/>
+          <w:sz w:val="28"/>
+          <w:szCs w:val="28"/>
+          <w:lang w:val="en-IN"/>
+        </w:rPr>
+      </w:pPr>
       <w:r>
         <w:rPr>
           <w:rFonts w:ascii="Arial" w:eastAsia="Times New Roman" w:hAnsi="Arial" w:cs="Arial"/>
@@ -2274,9 +1867,19 @@
           <w:szCs w:val="28"/>
           <w:lang w:val="en-IN"/>
         </w:rPr>
-        <w:t>Kubernetes</w:t>
-      </w:r>
-      <w:proofErr w:type="spellEnd"/>
+        <w:t xml:space="preserve">Result: End date of training - 2nd or 3 Weeks </w:t>
+      </w:r>
+    </w:p>
+    <w:p>
+      <w:pPr>
+        <w:spacing w:after="0" w:line="240" w:lineRule="auto"/>
+        <w:rPr>
+          <w:rFonts w:ascii="Arial" w:eastAsia="Times New Roman" w:hAnsi="Arial" w:cs="Arial"/>
+          <w:sz w:val="28"/>
+          <w:szCs w:val="28"/>
+          <w:lang w:val="en-IN"/>
+        </w:rPr>
+      </w:pPr>
       <w:r>
         <w:rPr>
           <w:rFonts w:ascii="Arial" w:eastAsia="Times New Roman" w:hAnsi="Arial" w:cs="Arial"/>
@@ -2286,9 +1889,19 @@
           <w:szCs w:val="28"/>
           <w:lang w:val="en-IN"/>
         </w:rPr>
-        <w:t xml:space="preserve">, </w:t>
-      </w:r>
-      <w:proofErr w:type="spellStart"/>
+        <w:t xml:space="preserve">   - Create presentation on all topics that has covered in your project. </w:t>
+      </w:r>
+    </w:p>
+    <w:p>
+      <w:pPr>
+        <w:spacing w:after="0" w:line="240" w:lineRule="auto"/>
+        <w:rPr>
+          <w:rFonts w:ascii="Arial" w:eastAsia="Times New Roman" w:hAnsi="Arial" w:cs="Arial"/>
+          <w:sz w:val="28"/>
+          <w:szCs w:val="28"/>
+          <w:lang w:val="en-IN"/>
+        </w:rPr>
+      </w:pPr>
       <w:r>
         <w:rPr>
           <w:rFonts w:ascii="Arial" w:eastAsia="Times New Roman" w:hAnsi="Arial" w:cs="Arial"/>
@@ -2298,9 +1911,28 @@
           <w:szCs w:val="28"/>
           <w:lang w:val="en-IN"/>
         </w:rPr>
-        <w:t>QlikSense</w:t>
-      </w:r>
-      <w:proofErr w:type="spellEnd"/>
+        <w:t xml:space="preserve">   - Add Learned topics slides as well e.g Kubernetes, QlikSense, AWS  etc </w:t>
+      </w:r>
+    </w:p>
+    <w:p>
+      <w:pPr>
+        <w:spacing w:after="0" w:line="240" w:lineRule="auto"/>
+        <w:rPr>
+          <w:rFonts w:ascii="Arial" w:eastAsia="Times New Roman" w:hAnsi="Arial" w:cs="Arial"/>
+          <w:sz w:val="28"/>
+          <w:szCs w:val="28"/>
+          <w:lang w:val="en-IN"/>
+        </w:rPr>
+      </w:pPr>
+      <w:r>
+        <w:rPr>
+          <w:rFonts w:ascii="Arial" w:eastAsia="Times New Roman" w:hAnsi="Arial" w:cs="Arial"/>
+          <w:sz w:val="28"/>
+          <w:szCs w:val="28"/>
+          <w:lang w:val="en-IN"/>
+        </w:rPr>
+        <w:t xml:space="preserve">  </w:t>
+      </w:r>
       <w:r>
         <w:rPr>
           <w:rFonts w:ascii="Arial" w:eastAsia="Times New Roman" w:hAnsi="Arial" w:cs="Arial"/>
@@ -2310,9 +1942,39 @@
           <w:szCs w:val="28"/>
           <w:lang w:val="en-IN"/>
         </w:rPr>
-        <w:t xml:space="preserve">, </w:t>
-      </w:r>
-      <w:proofErr w:type="gramStart"/>
+        <w:t xml:space="preserve"> - Try to keep your project in running state</w:t>
+      </w:r>
+    </w:p>
+    <w:p>
+      <w:pPr>
+        <w:spacing w:after="0" w:line="240" w:lineRule="auto"/>
+        <w:rPr>
+          <w:rFonts w:ascii="Arial" w:eastAsia="Times New Roman" w:hAnsi="Arial" w:cs="Arial"/>
+          <w:sz w:val="28"/>
+          <w:szCs w:val="28"/>
+          <w:lang w:val="en-IN"/>
+        </w:rPr>
+      </w:pPr>
+      <w:r>
+        <w:rPr>
+          <w:rFonts w:ascii="Arial" w:eastAsia="Times New Roman" w:hAnsi="Arial" w:cs="Arial"/>
+          <w:sz w:val="28"/>
+          <w:szCs w:val="28"/>
+          <w:lang w:val="en-IN"/>
+        </w:rPr>
+        <w:t> </w:t>
+      </w:r>
+    </w:p>
+    <w:p>
+      <w:pPr>
+        <w:spacing w:after="0" w:line="240" w:lineRule="auto"/>
+        <w:rPr>
+          <w:rFonts w:ascii="Arial" w:eastAsia="Times New Roman" w:hAnsi="Arial" w:cs="Arial"/>
+          <w:sz w:val="28"/>
+          <w:szCs w:val="28"/>
+          <w:lang w:val="en-IN"/>
+        </w:rPr>
+      </w:pPr>
       <w:r>
         <w:rPr>
           <w:rFonts w:ascii="Arial" w:eastAsia="Times New Roman" w:hAnsi="Arial" w:cs="Arial"/>
@@ -2322,9 +1984,33 @@
           <w:szCs w:val="28"/>
           <w:lang w:val="en-IN"/>
         </w:rPr>
-        <w:t>AWS  etc</w:t>
-      </w:r>
-      <w:proofErr w:type="gramEnd"/>
+        <w:t xml:space="preserve">Note: </w:t>
+      </w:r>
+    </w:p>
+    <w:p>
+      <w:pPr>
+        <w:numPr>
+          <w:ilvl w:val="0"/>
+          <w:numId w:val="26"/>
+        </w:numPr>
+        <w:spacing w:after="0" w:line="240" w:lineRule="auto"/>
+        <w:textAlignment w:val="center"/>
+        <w:rPr>
+          <w:rFonts w:ascii="Arial" w:eastAsia="Times New Roman" w:hAnsi="Arial" w:cs="Arial"/>
+          <w:sz w:val="28"/>
+          <w:szCs w:val="28"/>
+          <w:lang w:val="en-IN"/>
+        </w:rPr>
+      </w:pPr>
+      <w:r>
+        <w:rPr>
+          <w:rFonts w:ascii="Arial" w:eastAsia="Times New Roman" w:hAnsi="Arial" w:cs="Arial"/>
+          <w:sz w:val="28"/>
+          <w:szCs w:val="28"/>
+          <w:lang w:val="en-IN"/>
+        </w:rPr>
+        <w:t xml:space="preserve">As team, to utilize AWS instances for set of your task you can </w:t>
+      </w:r>
       <w:r>
         <w:rPr>
           <w:rFonts w:ascii="Arial" w:eastAsia="Times New Roman" w:hAnsi="Arial" w:cs="Arial"/>
@@ -2334,27 +2020,67 @@
           <w:szCs w:val="28"/>
           <w:lang w:val="en-IN"/>
         </w:rPr>
-        <w:t xml:space="preserve"> </w:t>
-      </w:r>
-    </w:p>
-    <w:p>
-      <w:pPr>
-        <w:spacing w:after="0" w:line="240" w:lineRule="auto"/>
-        <w:rPr>
-          <w:rFonts w:ascii="Arial" w:eastAsia="Times New Roman" w:hAnsi="Arial" w:cs="Arial"/>
-          <w:sz w:val="28"/>
-          <w:szCs w:val="28"/>
-          <w:lang w:val="en-IN"/>
-        </w:rPr>
-      </w:pPr>
-      <w:r>
-        <w:rPr>
-          <w:rFonts w:ascii="Arial" w:eastAsia="Times New Roman" w:hAnsi="Arial" w:cs="Arial"/>
-          <w:sz w:val="28"/>
-          <w:szCs w:val="28"/>
-          <w:lang w:val="en-IN"/>
-        </w:rPr>
-        <w:t xml:space="preserve">  </w:t>
+        <w:t xml:space="preserve">create fresh account for your project </w:t>
+      </w:r>
+    </w:p>
+    <w:p>
+      <w:pPr>
+        <w:spacing w:after="0" w:line="240" w:lineRule="auto"/>
+        <w:rPr>
+          <w:rFonts w:ascii="Arial" w:eastAsia="Times New Roman" w:hAnsi="Arial" w:cs="Arial"/>
+          <w:sz w:val="28"/>
+          <w:szCs w:val="28"/>
+          <w:lang w:val="en-IN"/>
+        </w:rPr>
+      </w:pPr>
+      <w:r>
+        <w:rPr>
+          <w:rFonts w:ascii="Arial" w:eastAsia="Times New Roman" w:hAnsi="Arial" w:cs="Arial"/>
+          <w:sz w:val="28"/>
+          <w:szCs w:val="28"/>
+          <w:lang w:val="en-IN"/>
+        </w:rPr>
+        <w:t xml:space="preserve">          related activities and after your work done you can submit waive off bill request.</w:t>
+      </w:r>
+    </w:p>
+    <w:p>
+      <w:pPr>
+        <w:spacing w:after="0" w:line="240" w:lineRule="auto"/>
+        <w:rPr>
+          <w:rFonts w:ascii="Arial" w:eastAsia="Times New Roman" w:hAnsi="Arial" w:cs="Arial"/>
+          <w:sz w:val="28"/>
+          <w:szCs w:val="28"/>
+          <w:lang w:val="en-IN"/>
+        </w:rPr>
+      </w:pPr>
+      <w:r>
+        <w:rPr>
+          <w:rFonts w:ascii="Arial" w:eastAsia="Times New Roman" w:hAnsi="Arial" w:cs="Arial"/>
+          <w:sz w:val="28"/>
+          <w:szCs w:val="28"/>
+          <w:lang w:val="en-IN"/>
+        </w:rPr>
+        <w:t> </w:t>
+      </w:r>
+    </w:p>
+    <w:p>
+      <w:pPr>
+        <w:spacing w:after="0" w:line="240" w:lineRule="auto"/>
+        <w:rPr>
+          <w:rFonts w:ascii="Arial" w:eastAsia="Times New Roman" w:hAnsi="Arial" w:cs="Arial"/>
+          <w:sz w:val="28"/>
+          <w:szCs w:val="28"/>
+          <w:lang w:val="en-IN"/>
+        </w:rPr>
+      </w:pPr>
+      <w:r>
+        <w:rPr>
+          <w:rFonts w:ascii="Arial" w:eastAsia="Times New Roman" w:hAnsi="Arial" w:cs="Arial"/>
+          <w:sz w:val="28"/>
+          <w:szCs w:val="28"/>
+          <w:lang w:val="en-IN"/>
+        </w:rPr>
+        <w:t xml:space="preserve">   -  While doing dev and initial testing you can try to utilized </w:t>
       </w:r>
       <w:r>
         <w:rPr>
@@ -2365,7 +2091,7 @@
           <w:szCs w:val="28"/>
           <w:lang w:val="en-IN"/>
         </w:rPr>
-        <w:t xml:space="preserve"> - Try to keep your project in running state</w:t>
+        <w:t>your VB virtual machine.</w:t>
       </w:r>
     </w:p>
     <w:p>
@@ -2386,182 +2112,13 @@
           <w:lang w:val="en-IN"/>
         </w:rPr>
         <w:t> </w:t>
-      </w:r>
-    </w:p>
-    <w:p>
-      <w:pPr>
-        <w:spacing w:after="0" w:line="240" w:lineRule="auto"/>
-        <w:rPr>
-          <w:rFonts w:ascii="Arial" w:eastAsia="Times New Roman" w:hAnsi="Arial" w:cs="Arial"/>
-          <w:sz w:val="28"/>
-          <w:szCs w:val="28"/>
-          <w:lang w:val="en-IN"/>
-        </w:rPr>
-      </w:pPr>
-      <w:r>
-        <w:rPr>
-          <w:rFonts w:ascii="Arial" w:eastAsia="Times New Roman" w:hAnsi="Arial" w:cs="Arial"/>
-          <w:b/>
-          <w:bCs/>
-          <w:sz w:val="28"/>
-          <w:szCs w:val="28"/>
-          <w:lang w:val="en-IN"/>
-        </w:rPr>
-        <w:t xml:space="preserve">Note: </w:t>
       </w:r>
     </w:p>
     <w:p>
       <w:pPr>
         <w:numPr>
           <w:ilvl w:val="0"/>
-          <w:numId w:val="12"/>
-        </w:numPr>
-        <w:spacing w:after="0" w:line="240" w:lineRule="auto"/>
-        <w:textAlignment w:val="center"/>
-        <w:rPr>
-          <w:rFonts w:ascii="Arial" w:eastAsia="Times New Roman" w:hAnsi="Arial" w:cs="Arial"/>
-          <w:sz w:val="28"/>
-          <w:szCs w:val="28"/>
-          <w:lang w:val="en-IN"/>
-        </w:rPr>
-      </w:pPr>
-      <w:r>
-        <w:rPr>
-          <w:rFonts w:ascii="Arial" w:eastAsia="Times New Roman" w:hAnsi="Arial" w:cs="Arial"/>
-          <w:sz w:val="28"/>
-          <w:szCs w:val="28"/>
-          <w:lang w:val="en-IN"/>
-        </w:rPr>
-        <w:t xml:space="preserve">As team, to utilize AWS instances for set of your task you can </w:t>
-      </w:r>
-      <w:r>
-        <w:rPr>
-          <w:rFonts w:ascii="Arial" w:eastAsia="Times New Roman" w:hAnsi="Arial" w:cs="Arial"/>
-          <w:b/>
-          <w:bCs/>
-          <w:sz w:val="28"/>
-          <w:szCs w:val="28"/>
-          <w:lang w:val="en-IN"/>
-        </w:rPr>
-        <w:t xml:space="preserve">create fresh account for your project </w:t>
-      </w:r>
-    </w:p>
-    <w:p>
-      <w:pPr>
-        <w:spacing w:after="0" w:line="240" w:lineRule="auto"/>
-        <w:rPr>
-          <w:rFonts w:ascii="Arial" w:eastAsia="Times New Roman" w:hAnsi="Arial" w:cs="Arial"/>
-          <w:sz w:val="28"/>
-          <w:szCs w:val="28"/>
-          <w:lang w:val="en-IN"/>
-        </w:rPr>
-      </w:pPr>
-      <w:r>
-        <w:rPr>
-          <w:rFonts w:ascii="Arial" w:eastAsia="Times New Roman" w:hAnsi="Arial" w:cs="Arial"/>
-          <w:sz w:val="28"/>
-          <w:szCs w:val="28"/>
-          <w:lang w:val="en-IN"/>
-        </w:rPr>
-        <w:t xml:space="preserve">          </w:t>
-      </w:r>
-      <w:proofErr w:type="gramStart"/>
-      <w:r>
-        <w:rPr>
-          <w:rFonts w:ascii="Arial" w:eastAsia="Times New Roman" w:hAnsi="Arial" w:cs="Arial"/>
-          <w:sz w:val="28"/>
-          <w:szCs w:val="28"/>
-          <w:lang w:val="en-IN"/>
-        </w:rPr>
-        <w:t>related</w:t>
-      </w:r>
-      <w:proofErr w:type="gramEnd"/>
-      <w:r>
-        <w:rPr>
-          <w:rFonts w:ascii="Arial" w:eastAsia="Times New Roman" w:hAnsi="Arial" w:cs="Arial"/>
-          <w:sz w:val="28"/>
-          <w:szCs w:val="28"/>
-          <w:lang w:val="en-IN"/>
-        </w:rPr>
-        <w:t xml:space="preserve"> activities and after your work done you can submit waive off bill request.</w:t>
-      </w:r>
-    </w:p>
-    <w:p>
-      <w:pPr>
-        <w:spacing w:after="0" w:line="240" w:lineRule="auto"/>
-        <w:rPr>
-          <w:rFonts w:ascii="Arial" w:eastAsia="Times New Roman" w:hAnsi="Arial" w:cs="Arial"/>
-          <w:sz w:val="28"/>
-          <w:szCs w:val="28"/>
-          <w:lang w:val="en-IN"/>
-        </w:rPr>
-      </w:pPr>
-      <w:r>
-        <w:rPr>
-          <w:rFonts w:ascii="Arial" w:eastAsia="Times New Roman" w:hAnsi="Arial" w:cs="Arial"/>
-          <w:sz w:val="28"/>
-          <w:szCs w:val="28"/>
-          <w:lang w:val="en-IN"/>
-        </w:rPr>
-        <w:t> </w:t>
-      </w:r>
-    </w:p>
-    <w:p>
-      <w:pPr>
-        <w:spacing w:after="0" w:line="240" w:lineRule="auto"/>
-        <w:rPr>
-          <w:rFonts w:ascii="Arial" w:eastAsia="Times New Roman" w:hAnsi="Arial" w:cs="Arial"/>
-          <w:sz w:val="28"/>
-          <w:szCs w:val="28"/>
-          <w:lang w:val="en-IN"/>
-        </w:rPr>
-      </w:pPr>
-      <w:r>
-        <w:rPr>
-          <w:rFonts w:ascii="Arial" w:eastAsia="Times New Roman" w:hAnsi="Arial" w:cs="Arial"/>
-          <w:sz w:val="28"/>
-          <w:szCs w:val="28"/>
-          <w:lang w:val="en-IN"/>
-        </w:rPr>
-        <w:t xml:space="preserve">   -  While doing dev and initial testing you can try to utilized </w:t>
-      </w:r>
-      <w:r>
-        <w:rPr>
-          <w:rFonts w:ascii="Arial" w:eastAsia="Times New Roman" w:hAnsi="Arial" w:cs="Arial"/>
-          <w:b/>
-          <w:bCs/>
-          <w:sz w:val="28"/>
-          <w:szCs w:val="28"/>
-          <w:lang w:val="en-IN"/>
-        </w:rPr>
-        <w:t>your VB virtual machine.</w:t>
-      </w:r>
-    </w:p>
-    <w:p>
-      <w:pPr>
-        <w:spacing w:after="0" w:line="240" w:lineRule="auto"/>
-        <w:rPr>
-          <w:rFonts w:ascii="Arial" w:eastAsia="Times New Roman" w:hAnsi="Arial" w:cs="Arial"/>
-          <w:sz w:val="28"/>
-          <w:szCs w:val="28"/>
-          <w:lang w:val="en-IN"/>
-        </w:rPr>
-      </w:pPr>
-      <w:r>
-        <w:rPr>
-          <w:rFonts w:ascii="Arial" w:eastAsia="Times New Roman" w:hAnsi="Arial" w:cs="Arial"/>
-          <w:sz w:val="28"/>
-          <w:szCs w:val="28"/>
-          <w:lang w:val="en-IN"/>
-        </w:rPr>
-        <w:t> </w:t>
-      </w:r>
-    </w:p>
-    <w:p>
-      <w:pPr>
-        <w:numPr>
-          <w:ilvl w:val="0"/>
-          <w:numId w:val="13"/>
+          <w:numId w:val="27"/>
         </w:numPr>
         <w:spacing w:after="0" w:line="240" w:lineRule="auto"/>
         <w:textAlignment w:val="center"/>
@@ -2596,6 +2153,155 @@
 <file path=word/numbering.xml><?xml version="1.0" encoding="utf-8"?>
 <w:numbering xmlns:ve="http://schemas.openxmlformats.org/markup-compatibility/2006" xmlns:o="urn:schemas-microsoft-com:office:office" xmlns:r="http://schemas.openxmlformats.org/officeDocument/2006/relationships" xmlns:m="http://schemas.openxmlformats.org/officeDocument/2006/math" xmlns:v="urn:schemas-microsoft-com:vml" xmlns:wp="http://schemas.openxmlformats.org/drawingml/2006/wordprocessingDrawing" xmlns:w10="urn:schemas-microsoft-com:office:word" xmlns:w="http://schemas.openxmlformats.org/wordprocessingml/2006/main" xmlns:wne="http://schemas.microsoft.com/office/word/2006/wordml">
   <w:abstractNum w:abstractNumId="0">
+    <w:nsid w:val="00DE679C"/>
+    <w:multiLevelType w:val="multilevel"/>
+    <w:tmpl w:val="21287B98"/>
+    <w:lvl w:ilvl="0">
+      <w:start w:val="1"/>
+      <w:numFmt w:val="bullet"/>
+      <w:lvlText w:val=""/>
+      <w:lvlJc w:val="left"/>
+      <w:pPr>
+        <w:tabs>
+          <w:tab w:val="num" w:pos="720"/>
+        </w:tabs>
+        <w:ind w:left="720" w:hanging="360"/>
+      </w:pPr>
+      <w:rPr>
+        <w:rFonts w:ascii="Symbol" w:hAnsi="Symbol" w:hint="default"/>
+        <w:sz w:val="20"/>
+      </w:rPr>
+    </w:lvl>
+    <w:lvl w:ilvl="1" w:tentative="1">
+      <w:start w:val="1"/>
+      <w:numFmt w:val="bullet"/>
+      <w:lvlText w:val=""/>
+      <w:lvlJc w:val="left"/>
+      <w:pPr>
+        <w:tabs>
+          <w:tab w:val="num" w:pos="1440"/>
+        </w:tabs>
+        <w:ind w:left="1440" w:hanging="360"/>
+      </w:pPr>
+      <w:rPr>
+        <w:rFonts w:ascii="Symbol" w:hAnsi="Symbol" w:hint="default"/>
+        <w:sz w:val="20"/>
+      </w:rPr>
+    </w:lvl>
+    <w:lvl w:ilvl="2" w:tentative="1">
+      <w:start w:val="1"/>
+      <w:numFmt w:val="bullet"/>
+      <w:lvlText w:val=""/>
+      <w:lvlJc w:val="left"/>
+      <w:pPr>
+        <w:tabs>
+          <w:tab w:val="num" w:pos="2160"/>
+        </w:tabs>
+        <w:ind w:left="2160" w:hanging="360"/>
+      </w:pPr>
+      <w:rPr>
+        <w:rFonts w:ascii="Symbol" w:hAnsi="Symbol" w:hint="default"/>
+        <w:sz w:val="20"/>
+      </w:rPr>
+    </w:lvl>
+    <w:lvl w:ilvl="3" w:tentative="1">
+      <w:start w:val="1"/>
+      <w:numFmt w:val="bullet"/>
+      <w:lvlText w:val=""/>
+      <w:lvlJc w:val="left"/>
+      <w:pPr>
+        <w:tabs>
+          <w:tab w:val="num" w:pos="2880"/>
+        </w:tabs>
+        <w:ind w:left="2880" w:hanging="360"/>
+      </w:pPr>
+      <w:rPr>
+        <w:rFonts w:ascii="Symbol" w:hAnsi="Symbol" w:hint="default"/>
+        <w:sz w:val="20"/>
+      </w:rPr>
+    </w:lvl>
+    <w:lvl w:ilvl="4" w:tentative="1">
+      <w:start w:val="1"/>
+      <w:numFmt w:val="bullet"/>
+      <w:lvlText w:val=""/>
+      <w:lvlJc w:val="left"/>
+      <w:pPr>
+        <w:tabs>
+          <w:tab w:val="num" w:pos="3600"/>
+        </w:tabs>
+        <w:ind w:left="3600" w:hanging="360"/>
+      </w:pPr>
+      <w:rPr>
+        <w:rFonts w:ascii="Symbol" w:hAnsi="Symbol" w:hint="default"/>
+        <w:sz w:val="20"/>
+      </w:rPr>
+    </w:lvl>
+    <w:lvl w:ilvl="5" w:tentative="1">
+      <w:start w:val="1"/>
+      <w:numFmt w:val="bullet"/>
+      <w:lvlText w:val=""/>
+      <w:lvlJc w:val="left"/>
+      <w:pPr>
+        <w:tabs>
+          <w:tab w:val="num" w:pos="4320"/>
+        </w:tabs>
+        <w:ind w:left="4320" w:hanging="360"/>
+      </w:pPr>
+      <w:rPr>
+        <w:rFonts w:ascii="Symbol" w:hAnsi="Symbol" w:hint="default"/>
+        <w:sz w:val="20"/>
+      </w:rPr>
+    </w:lvl>
+    <w:lvl w:ilvl="6" w:tentative="1">
+      <w:start w:val="1"/>
+      <w:numFmt w:val="bullet"/>
+      <w:lvlText w:val=""/>
+      <w:lvlJc w:val="left"/>
+      <w:pPr>
+        <w:tabs>
+          <w:tab w:val="num" w:pos="5040"/>
+        </w:tabs>
+        <w:ind w:left="5040" w:hanging="360"/>
+      </w:pPr>
+      <w:rPr>
+        <w:rFonts w:ascii="Symbol" w:hAnsi="Symbol" w:hint="default"/>
+        <w:sz w:val="20"/>
+      </w:rPr>
+    </w:lvl>
+    <w:lvl w:ilvl="7" w:tentative="1">
+      <w:start w:val="1"/>
+      <w:numFmt w:val="bullet"/>
+      <w:lvlText w:val=""/>
+      <w:lvlJc w:val="left"/>
+      <w:pPr>
+        <w:tabs>
+          <w:tab w:val="num" w:pos="5760"/>
+        </w:tabs>
+        <w:ind w:left="5760" w:hanging="360"/>
+      </w:pPr>
+      <w:rPr>
+        <w:rFonts w:ascii="Symbol" w:hAnsi="Symbol" w:hint="default"/>
+        <w:sz w:val="20"/>
+      </w:rPr>
+    </w:lvl>
+    <w:lvl w:ilvl="8" w:tentative="1">
+      <w:start w:val="1"/>
+      <w:numFmt w:val="bullet"/>
+      <w:lvlText w:val=""/>
+      <w:lvlJc w:val="left"/>
+      <w:pPr>
+        <w:tabs>
+          <w:tab w:val="num" w:pos="6480"/>
+        </w:tabs>
+        <w:ind w:left="6480" w:hanging="360"/>
+      </w:pPr>
+      <w:rPr>
+        <w:rFonts w:ascii="Symbol" w:hAnsi="Symbol" w:hint="default"/>
+        <w:sz w:val="20"/>
+      </w:rPr>
+    </w:lvl>
+  </w:abstractNum>
+  <w:abstractNum w:abstractNumId="1">
     <w:nsid w:val="025C40E4"/>
     <w:multiLevelType w:val="multilevel"/>
     <w:tmpl w:val="5CEEAFAE"/>
@@ -2744,7 +2450,7 @@
       </w:rPr>
     </w:lvl>
   </w:abstractNum>
-  <w:abstractNum w:abstractNumId="1">
+  <w:abstractNum w:abstractNumId="2">
     <w:nsid w:val="06232C02"/>
     <w:multiLevelType w:val="multilevel"/>
     <w:tmpl w:val="240439BA"/>
@@ -2893,7 +2599,603 @@
       </w:rPr>
     </w:lvl>
   </w:abstractNum>
-  <w:abstractNum w:abstractNumId="2">
+  <w:abstractNum w:abstractNumId="3">
+    <w:nsid w:val="0DEE28EF"/>
+    <w:multiLevelType w:val="multilevel"/>
+    <w:tmpl w:val="4B069A38"/>
+    <w:lvl w:ilvl="0">
+      <w:start w:val="1"/>
+      <w:numFmt w:val="bullet"/>
+      <w:lvlText w:val=""/>
+      <w:lvlJc w:val="left"/>
+      <w:pPr>
+        <w:tabs>
+          <w:tab w:val="num" w:pos="720"/>
+        </w:tabs>
+        <w:ind w:left="720" w:hanging="360"/>
+      </w:pPr>
+      <w:rPr>
+        <w:rFonts w:ascii="Symbol" w:hAnsi="Symbol" w:hint="default"/>
+        <w:sz w:val="20"/>
+      </w:rPr>
+    </w:lvl>
+    <w:lvl w:ilvl="1" w:tentative="1">
+      <w:start w:val="1"/>
+      <w:numFmt w:val="bullet"/>
+      <w:lvlText w:val=""/>
+      <w:lvlJc w:val="left"/>
+      <w:pPr>
+        <w:tabs>
+          <w:tab w:val="num" w:pos="1440"/>
+        </w:tabs>
+        <w:ind w:left="1440" w:hanging="360"/>
+      </w:pPr>
+      <w:rPr>
+        <w:rFonts w:ascii="Symbol" w:hAnsi="Symbol" w:hint="default"/>
+        <w:sz w:val="20"/>
+      </w:rPr>
+    </w:lvl>
+    <w:lvl w:ilvl="2" w:tentative="1">
+      <w:start w:val="1"/>
+      <w:numFmt w:val="bullet"/>
+      <w:lvlText w:val=""/>
+      <w:lvlJc w:val="left"/>
+      <w:pPr>
+        <w:tabs>
+          <w:tab w:val="num" w:pos="2160"/>
+        </w:tabs>
+        <w:ind w:left="2160" w:hanging="360"/>
+      </w:pPr>
+      <w:rPr>
+        <w:rFonts w:ascii="Symbol" w:hAnsi="Symbol" w:hint="default"/>
+        <w:sz w:val="20"/>
+      </w:rPr>
+    </w:lvl>
+    <w:lvl w:ilvl="3" w:tentative="1">
+      <w:start w:val="1"/>
+      <w:numFmt w:val="bullet"/>
+      <w:lvlText w:val=""/>
+      <w:lvlJc w:val="left"/>
+      <w:pPr>
+        <w:tabs>
+          <w:tab w:val="num" w:pos="2880"/>
+        </w:tabs>
+        <w:ind w:left="2880" w:hanging="360"/>
+      </w:pPr>
+      <w:rPr>
+        <w:rFonts w:ascii="Symbol" w:hAnsi="Symbol" w:hint="default"/>
+        <w:sz w:val="20"/>
+      </w:rPr>
+    </w:lvl>
+    <w:lvl w:ilvl="4" w:tentative="1">
+      <w:start w:val="1"/>
+      <w:numFmt w:val="bullet"/>
+      <w:lvlText w:val=""/>
+      <w:lvlJc w:val="left"/>
+      <w:pPr>
+        <w:tabs>
+          <w:tab w:val="num" w:pos="3600"/>
+        </w:tabs>
+        <w:ind w:left="3600" w:hanging="360"/>
+      </w:pPr>
+      <w:rPr>
+        <w:rFonts w:ascii="Symbol" w:hAnsi="Symbol" w:hint="default"/>
+        <w:sz w:val="20"/>
+      </w:rPr>
+    </w:lvl>
+    <w:lvl w:ilvl="5" w:tentative="1">
+      <w:start w:val="1"/>
+      <w:numFmt w:val="bullet"/>
+      <w:lvlText w:val=""/>
+      <w:lvlJc w:val="left"/>
+      <w:pPr>
+        <w:tabs>
+          <w:tab w:val="num" w:pos="4320"/>
+        </w:tabs>
+        <w:ind w:left="4320" w:hanging="360"/>
+      </w:pPr>
+      <w:rPr>
+        <w:rFonts w:ascii="Symbol" w:hAnsi="Symbol" w:hint="default"/>
+        <w:sz w:val="20"/>
+      </w:rPr>
+    </w:lvl>
+    <w:lvl w:ilvl="6" w:tentative="1">
+      <w:start w:val="1"/>
+      <w:numFmt w:val="bullet"/>
+      <w:lvlText w:val=""/>
+      <w:lvlJc w:val="left"/>
+      <w:pPr>
+        <w:tabs>
+          <w:tab w:val="num" w:pos="5040"/>
+        </w:tabs>
+        <w:ind w:left="5040" w:hanging="360"/>
+      </w:pPr>
+      <w:rPr>
+        <w:rFonts w:ascii="Symbol" w:hAnsi="Symbol" w:hint="default"/>
+        <w:sz w:val="20"/>
+      </w:rPr>
+    </w:lvl>
+    <w:lvl w:ilvl="7" w:tentative="1">
+      <w:start w:val="1"/>
+      <w:numFmt w:val="bullet"/>
+      <w:lvlText w:val=""/>
+      <w:lvlJc w:val="left"/>
+      <w:pPr>
+        <w:tabs>
+          <w:tab w:val="num" w:pos="5760"/>
+        </w:tabs>
+        <w:ind w:left="5760" w:hanging="360"/>
+      </w:pPr>
+      <w:rPr>
+        <w:rFonts w:ascii="Symbol" w:hAnsi="Symbol" w:hint="default"/>
+        <w:sz w:val="20"/>
+      </w:rPr>
+    </w:lvl>
+    <w:lvl w:ilvl="8" w:tentative="1">
+      <w:start w:val="1"/>
+      <w:numFmt w:val="bullet"/>
+      <w:lvlText w:val=""/>
+      <w:lvlJc w:val="left"/>
+      <w:pPr>
+        <w:tabs>
+          <w:tab w:val="num" w:pos="6480"/>
+        </w:tabs>
+        <w:ind w:left="6480" w:hanging="360"/>
+      </w:pPr>
+      <w:rPr>
+        <w:rFonts w:ascii="Symbol" w:hAnsi="Symbol" w:hint="default"/>
+        <w:sz w:val="20"/>
+      </w:rPr>
+    </w:lvl>
+  </w:abstractNum>
+  <w:abstractNum w:abstractNumId="4">
+    <w:nsid w:val="13530309"/>
+    <w:multiLevelType w:val="multilevel"/>
+    <w:tmpl w:val="2A9876F2"/>
+    <w:lvl w:ilvl="0">
+      <w:start w:val="1"/>
+      <w:numFmt w:val="bullet"/>
+      <w:lvlText w:val=""/>
+      <w:lvlJc w:val="left"/>
+      <w:pPr>
+        <w:tabs>
+          <w:tab w:val="num" w:pos="720"/>
+        </w:tabs>
+        <w:ind w:left="720" w:hanging="360"/>
+      </w:pPr>
+      <w:rPr>
+        <w:rFonts w:ascii="Symbol" w:hAnsi="Symbol" w:hint="default"/>
+        <w:sz w:val="20"/>
+      </w:rPr>
+    </w:lvl>
+    <w:lvl w:ilvl="1" w:tentative="1">
+      <w:start w:val="1"/>
+      <w:numFmt w:val="bullet"/>
+      <w:lvlText w:val=""/>
+      <w:lvlJc w:val="left"/>
+      <w:pPr>
+        <w:tabs>
+          <w:tab w:val="num" w:pos="1440"/>
+        </w:tabs>
+        <w:ind w:left="1440" w:hanging="360"/>
+      </w:pPr>
+      <w:rPr>
+        <w:rFonts w:ascii="Symbol" w:hAnsi="Symbol" w:hint="default"/>
+        <w:sz w:val="20"/>
+      </w:rPr>
+    </w:lvl>
+    <w:lvl w:ilvl="2" w:tentative="1">
+      <w:start w:val="1"/>
+      <w:numFmt w:val="bullet"/>
+      <w:lvlText w:val=""/>
+      <w:lvlJc w:val="left"/>
+      <w:pPr>
+        <w:tabs>
+          <w:tab w:val="num" w:pos="2160"/>
+        </w:tabs>
+        <w:ind w:left="2160" w:hanging="360"/>
+      </w:pPr>
+      <w:rPr>
+        <w:rFonts w:ascii="Symbol" w:hAnsi="Symbol" w:hint="default"/>
+        <w:sz w:val="20"/>
+      </w:rPr>
+    </w:lvl>
+    <w:lvl w:ilvl="3" w:tentative="1">
+      <w:start w:val="1"/>
+      <w:numFmt w:val="bullet"/>
+      <w:lvlText w:val=""/>
+      <w:lvlJc w:val="left"/>
+      <w:pPr>
+        <w:tabs>
+          <w:tab w:val="num" w:pos="2880"/>
+        </w:tabs>
+        <w:ind w:left="2880" w:hanging="360"/>
+      </w:pPr>
+      <w:rPr>
+        <w:rFonts w:ascii="Symbol" w:hAnsi="Symbol" w:hint="default"/>
+        <w:sz w:val="20"/>
+      </w:rPr>
+    </w:lvl>
+    <w:lvl w:ilvl="4" w:tentative="1">
+      <w:start w:val="1"/>
+      <w:numFmt w:val="bullet"/>
+      <w:lvlText w:val=""/>
+      <w:lvlJc w:val="left"/>
+      <w:pPr>
+        <w:tabs>
+          <w:tab w:val="num" w:pos="3600"/>
+        </w:tabs>
+        <w:ind w:left="3600" w:hanging="360"/>
+      </w:pPr>
+      <w:rPr>
+        <w:rFonts w:ascii="Symbol" w:hAnsi="Symbol" w:hint="default"/>
+        <w:sz w:val="20"/>
+      </w:rPr>
+    </w:lvl>
+    <w:lvl w:ilvl="5" w:tentative="1">
+      <w:start w:val="1"/>
+      <w:numFmt w:val="bullet"/>
+      <w:lvlText w:val=""/>
+      <w:lvlJc w:val="left"/>
+      <w:pPr>
+        <w:tabs>
+          <w:tab w:val="num" w:pos="4320"/>
+        </w:tabs>
+        <w:ind w:left="4320" w:hanging="360"/>
+      </w:pPr>
+      <w:rPr>
+        <w:rFonts w:ascii="Symbol" w:hAnsi="Symbol" w:hint="default"/>
+        <w:sz w:val="20"/>
+      </w:rPr>
+    </w:lvl>
+    <w:lvl w:ilvl="6" w:tentative="1">
+      <w:start w:val="1"/>
+      <w:numFmt w:val="bullet"/>
+      <w:lvlText w:val=""/>
+      <w:lvlJc w:val="left"/>
+      <w:pPr>
+        <w:tabs>
+          <w:tab w:val="num" w:pos="5040"/>
+        </w:tabs>
+        <w:ind w:left="5040" w:hanging="360"/>
+      </w:pPr>
+      <w:rPr>
+        <w:rFonts w:ascii="Symbol" w:hAnsi="Symbol" w:hint="default"/>
+        <w:sz w:val="20"/>
+      </w:rPr>
+    </w:lvl>
+    <w:lvl w:ilvl="7" w:tentative="1">
+      <w:start w:val="1"/>
+      <w:numFmt w:val="bullet"/>
+      <w:lvlText w:val=""/>
+      <w:lvlJc w:val="left"/>
+      <w:pPr>
+        <w:tabs>
+          <w:tab w:val="num" w:pos="5760"/>
+        </w:tabs>
+        <w:ind w:left="5760" w:hanging="360"/>
+      </w:pPr>
+      <w:rPr>
+        <w:rFonts w:ascii="Symbol" w:hAnsi="Symbol" w:hint="default"/>
+        <w:sz w:val="20"/>
+      </w:rPr>
+    </w:lvl>
+    <w:lvl w:ilvl="8" w:tentative="1">
+      <w:start w:val="1"/>
+      <w:numFmt w:val="bullet"/>
+      <w:lvlText w:val=""/>
+      <w:lvlJc w:val="left"/>
+      <w:pPr>
+        <w:tabs>
+          <w:tab w:val="num" w:pos="6480"/>
+        </w:tabs>
+        <w:ind w:left="6480" w:hanging="360"/>
+      </w:pPr>
+      <w:rPr>
+        <w:rFonts w:ascii="Symbol" w:hAnsi="Symbol" w:hint="default"/>
+        <w:sz w:val="20"/>
+      </w:rPr>
+    </w:lvl>
+  </w:abstractNum>
+  <w:abstractNum w:abstractNumId="5">
+    <w:nsid w:val="1D091F32"/>
+    <w:multiLevelType w:val="multilevel"/>
+    <w:tmpl w:val="16F413C4"/>
+    <w:lvl w:ilvl="0">
+      <w:start w:val="1"/>
+      <w:numFmt w:val="bullet"/>
+      <w:lvlText w:val=""/>
+      <w:lvlJc w:val="left"/>
+      <w:pPr>
+        <w:tabs>
+          <w:tab w:val="num" w:pos="720"/>
+        </w:tabs>
+        <w:ind w:left="720" w:hanging="360"/>
+      </w:pPr>
+      <w:rPr>
+        <w:rFonts w:ascii="Symbol" w:hAnsi="Symbol" w:hint="default"/>
+        <w:sz w:val="20"/>
+      </w:rPr>
+    </w:lvl>
+    <w:lvl w:ilvl="1" w:tentative="1">
+      <w:start w:val="1"/>
+      <w:numFmt w:val="bullet"/>
+      <w:lvlText w:val=""/>
+      <w:lvlJc w:val="left"/>
+      <w:pPr>
+        <w:tabs>
+          <w:tab w:val="num" w:pos="1440"/>
+        </w:tabs>
+        <w:ind w:left="1440" w:hanging="360"/>
+      </w:pPr>
+      <w:rPr>
+        <w:rFonts w:ascii="Symbol" w:hAnsi="Symbol" w:hint="default"/>
+        <w:sz w:val="20"/>
+      </w:rPr>
+    </w:lvl>
+    <w:lvl w:ilvl="2" w:tentative="1">
+      <w:start w:val="1"/>
+      <w:numFmt w:val="bullet"/>
+      <w:lvlText w:val=""/>
+      <w:lvlJc w:val="left"/>
+      <w:pPr>
+        <w:tabs>
+          <w:tab w:val="num" w:pos="2160"/>
+        </w:tabs>
+        <w:ind w:left="2160" w:hanging="360"/>
+      </w:pPr>
+      <w:rPr>
+        <w:rFonts w:ascii="Symbol" w:hAnsi="Symbol" w:hint="default"/>
+        <w:sz w:val="20"/>
+      </w:rPr>
+    </w:lvl>
+    <w:lvl w:ilvl="3" w:tentative="1">
+      <w:start w:val="1"/>
+      <w:numFmt w:val="bullet"/>
+      <w:lvlText w:val=""/>
+      <w:lvlJc w:val="left"/>
+      <w:pPr>
+        <w:tabs>
+          <w:tab w:val="num" w:pos="2880"/>
+        </w:tabs>
+        <w:ind w:left="2880" w:hanging="360"/>
+      </w:pPr>
+      <w:rPr>
+        <w:rFonts w:ascii="Symbol" w:hAnsi="Symbol" w:hint="default"/>
+        <w:sz w:val="20"/>
+      </w:rPr>
+    </w:lvl>
+    <w:lvl w:ilvl="4" w:tentative="1">
+      <w:start w:val="1"/>
+      <w:numFmt w:val="bullet"/>
+      <w:lvlText w:val=""/>
+      <w:lvlJc w:val="left"/>
+      <w:pPr>
+        <w:tabs>
+          <w:tab w:val="num" w:pos="3600"/>
+        </w:tabs>
+        <w:ind w:left="3600" w:hanging="360"/>
+      </w:pPr>
+      <w:rPr>
+        <w:rFonts w:ascii="Symbol" w:hAnsi="Symbol" w:hint="default"/>
+        <w:sz w:val="20"/>
+      </w:rPr>
+    </w:lvl>
+    <w:lvl w:ilvl="5" w:tentative="1">
+      <w:start w:val="1"/>
+      <w:numFmt w:val="bullet"/>
+      <w:lvlText w:val=""/>
+      <w:lvlJc w:val="left"/>
+      <w:pPr>
+        <w:tabs>
+          <w:tab w:val="num" w:pos="4320"/>
+        </w:tabs>
+        <w:ind w:left="4320" w:hanging="360"/>
+      </w:pPr>
+      <w:rPr>
+        <w:rFonts w:ascii="Symbol" w:hAnsi="Symbol" w:hint="default"/>
+        <w:sz w:val="20"/>
+      </w:rPr>
+    </w:lvl>
+    <w:lvl w:ilvl="6" w:tentative="1">
+      <w:start w:val="1"/>
+      <w:numFmt w:val="bullet"/>
+      <w:lvlText w:val=""/>
+      <w:lvlJc w:val="left"/>
+      <w:pPr>
+        <w:tabs>
+          <w:tab w:val="num" w:pos="5040"/>
+        </w:tabs>
+        <w:ind w:left="5040" w:hanging="360"/>
+      </w:pPr>
+      <w:rPr>
+        <w:rFonts w:ascii="Symbol" w:hAnsi="Symbol" w:hint="default"/>
+        <w:sz w:val="20"/>
+      </w:rPr>
+    </w:lvl>
+    <w:lvl w:ilvl="7" w:tentative="1">
+      <w:start w:val="1"/>
+      <w:numFmt w:val="bullet"/>
+      <w:lvlText w:val=""/>
+      <w:lvlJc w:val="left"/>
+      <w:pPr>
+        <w:tabs>
+          <w:tab w:val="num" w:pos="5760"/>
+        </w:tabs>
+        <w:ind w:left="5760" w:hanging="360"/>
+      </w:pPr>
+      <w:rPr>
+        <w:rFonts w:ascii="Symbol" w:hAnsi="Symbol" w:hint="default"/>
+        <w:sz w:val="20"/>
+      </w:rPr>
+    </w:lvl>
+    <w:lvl w:ilvl="8" w:tentative="1">
+      <w:start w:val="1"/>
+      <w:numFmt w:val="bullet"/>
+      <w:lvlText w:val=""/>
+      <w:lvlJc w:val="left"/>
+      <w:pPr>
+        <w:tabs>
+          <w:tab w:val="num" w:pos="6480"/>
+        </w:tabs>
+        <w:ind w:left="6480" w:hanging="360"/>
+      </w:pPr>
+      <w:rPr>
+        <w:rFonts w:ascii="Symbol" w:hAnsi="Symbol" w:hint="default"/>
+        <w:sz w:val="20"/>
+      </w:rPr>
+    </w:lvl>
+  </w:abstractNum>
+  <w:abstractNum w:abstractNumId="6">
+    <w:nsid w:val="1E0F4B60"/>
+    <w:multiLevelType w:val="multilevel"/>
+    <w:tmpl w:val="DD1627E2"/>
+    <w:lvl w:ilvl="0">
+      <w:start w:val="1"/>
+      <w:numFmt w:val="bullet"/>
+      <w:lvlText w:val=""/>
+      <w:lvlJc w:val="left"/>
+      <w:pPr>
+        <w:tabs>
+          <w:tab w:val="num" w:pos="720"/>
+        </w:tabs>
+        <w:ind w:left="720" w:hanging="360"/>
+      </w:pPr>
+      <w:rPr>
+        <w:rFonts w:ascii="Symbol" w:hAnsi="Symbol" w:hint="default"/>
+        <w:sz w:val="20"/>
+      </w:rPr>
+    </w:lvl>
+    <w:lvl w:ilvl="1" w:tentative="1">
+      <w:start w:val="1"/>
+      <w:numFmt w:val="bullet"/>
+      <w:lvlText w:val=""/>
+      <w:lvlJc w:val="left"/>
+      <w:pPr>
+        <w:tabs>
+          <w:tab w:val="num" w:pos="1440"/>
+        </w:tabs>
+        <w:ind w:left="1440" w:hanging="360"/>
+      </w:pPr>
+      <w:rPr>
+        <w:rFonts w:ascii="Symbol" w:hAnsi="Symbol" w:hint="default"/>
+        <w:sz w:val="20"/>
+      </w:rPr>
+    </w:lvl>
+    <w:lvl w:ilvl="2" w:tentative="1">
+      <w:start w:val="1"/>
+      <w:numFmt w:val="bullet"/>
+      <w:lvlText w:val=""/>
+      <w:lvlJc w:val="left"/>
+      <w:pPr>
+        <w:tabs>
+          <w:tab w:val="num" w:pos="2160"/>
+        </w:tabs>
+        <w:ind w:left="2160" w:hanging="360"/>
+      </w:pPr>
+      <w:rPr>
+        <w:rFonts w:ascii="Symbol" w:hAnsi="Symbol" w:hint="default"/>
+        <w:sz w:val="20"/>
+      </w:rPr>
+    </w:lvl>
+    <w:lvl w:ilvl="3" w:tentative="1">
+      <w:start w:val="1"/>
+      <w:numFmt w:val="bullet"/>
+      <w:lvlText w:val=""/>
+      <w:lvlJc w:val="left"/>
+      <w:pPr>
+        <w:tabs>
+          <w:tab w:val="num" w:pos="2880"/>
+        </w:tabs>
+        <w:ind w:left="2880" w:hanging="360"/>
+      </w:pPr>
+      <w:rPr>
+        <w:rFonts w:ascii="Symbol" w:hAnsi="Symbol" w:hint="default"/>
+        <w:sz w:val="20"/>
+      </w:rPr>
+    </w:lvl>
+    <w:lvl w:ilvl="4" w:tentative="1">
+      <w:start w:val="1"/>
+      <w:numFmt w:val="bullet"/>
+      <w:lvlText w:val=""/>
+      <w:lvlJc w:val="left"/>
+      <w:pPr>
+        <w:tabs>
+          <w:tab w:val="num" w:pos="3600"/>
+        </w:tabs>
+        <w:ind w:left="3600" w:hanging="360"/>
+      </w:pPr>
+      <w:rPr>
+        <w:rFonts w:ascii="Symbol" w:hAnsi="Symbol" w:hint="default"/>
+        <w:sz w:val="20"/>
+      </w:rPr>
+    </w:lvl>
+    <w:lvl w:ilvl="5" w:tentative="1">
+      <w:start w:val="1"/>
+      <w:numFmt w:val="bullet"/>
+      <w:lvlText w:val=""/>
+      <w:lvlJc w:val="left"/>
+      <w:pPr>
+        <w:tabs>
+          <w:tab w:val="num" w:pos="4320"/>
+        </w:tabs>
+        <w:ind w:left="4320" w:hanging="360"/>
+      </w:pPr>
+      <w:rPr>
+        <w:rFonts w:ascii="Symbol" w:hAnsi="Symbol" w:hint="default"/>
+        <w:sz w:val="20"/>
+      </w:rPr>
+    </w:lvl>
+    <w:lvl w:ilvl="6" w:tentative="1">
+      <w:start w:val="1"/>
+      <w:numFmt w:val="bullet"/>
+      <w:lvlText w:val=""/>
+      <w:lvlJc w:val="left"/>
+      <w:pPr>
+        <w:tabs>
+          <w:tab w:val="num" w:pos="5040"/>
+        </w:tabs>
+        <w:ind w:left="5040" w:hanging="360"/>
+      </w:pPr>
+      <w:rPr>
+        <w:rFonts w:ascii="Symbol" w:hAnsi="Symbol" w:hint="default"/>
+        <w:sz w:val="20"/>
+      </w:rPr>
+    </w:lvl>
+    <w:lvl w:ilvl="7" w:tentative="1">
+      <w:start w:val="1"/>
+      <w:numFmt w:val="bullet"/>
+      <w:lvlText w:val=""/>
+      <w:lvlJc w:val="left"/>
+      <w:pPr>
+        <w:tabs>
+          <w:tab w:val="num" w:pos="5760"/>
+        </w:tabs>
+        <w:ind w:left="5760" w:hanging="360"/>
+      </w:pPr>
+      <w:rPr>
+        <w:rFonts w:ascii="Symbol" w:hAnsi="Symbol" w:hint="default"/>
+        <w:sz w:val="20"/>
+      </w:rPr>
+    </w:lvl>
+    <w:lvl w:ilvl="8" w:tentative="1">
+      <w:start w:val="1"/>
+      <w:numFmt w:val="bullet"/>
+      <w:lvlText w:val=""/>
+      <w:lvlJc w:val="left"/>
+      <w:pPr>
+        <w:tabs>
+          <w:tab w:val="num" w:pos="6480"/>
+        </w:tabs>
+        <w:ind w:left="6480" w:hanging="360"/>
+      </w:pPr>
+      <w:rPr>
+        <w:rFonts w:ascii="Symbol" w:hAnsi="Symbol" w:hint="default"/>
+        <w:sz w:val="20"/>
+      </w:rPr>
+    </w:lvl>
+  </w:abstractNum>
+  <w:abstractNum w:abstractNumId="7">
     <w:nsid w:val="1E5C5888"/>
     <w:multiLevelType w:val="multilevel"/>
     <w:tmpl w:val="31A60958"/>
@@ -3042,7 +3344,156 @@
       </w:rPr>
     </w:lvl>
   </w:abstractNum>
-  <w:abstractNum w:abstractNumId="3">
+  <w:abstractNum w:abstractNumId="8">
+    <w:nsid w:val="241F634F"/>
+    <w:multiLevelType w:val="multilevel"/>
+    <w:tmpl w:val="0ED2120E"/>
+    <w:lvl w:ilvl="0">
+      <w:start w:val="1"/>
+      <w:numFmt w:val="bullet"/>
+      <w:lvlText w:val=""/>
+      <w:lvlJc w:val="left"/>
+      <w:pPr>
+        <w:tabs>
+          <w:tab w:val="num" w:pos="720"/>
+        </w:tabs>
+        <w:ind w:left="720" w:hanging="360"/>
+      </w:pPr>
+      <w:rPr>
+        <w:rFonts w:ascii="Symbol" w:hAnsi="Symbol" w:hint="default"/>
+        <w:sz w:val="20"/>
+      </w:rPr>
+    </w:lvl>
+    <w:lvl w:ilvl="1" w:tentative="1">
+      <w:start w:val="1"/>
+      <w:numFmt w:val="bullet"/>
+      <w:lvlText w:val=""/>
+      <w:lvlJc w:val="left"/>
+      <w:pPr>
+        <w:tabs>
+          <w:tab w:val="num" w:pos="1440"/>
+        </w:tabs>
+        <w:ind w:left="1440" w:hanging="360"/>
+      </w:pPr>
+      <w:rPr>
+        <w:rFonts w:ascii="Symbol" w:hAnsi="Symbol" w:hint="default"/>
+        <w:sz w:val="20"/>
+      </w:rPr>
+    </w:lvl>
+    <w:lvl w:ilvl="2" w:tentative="1">
+      <w:start w:val="1"/>
+      <w:numFmt w:val="bullet"/>
+      <w:lvlText w:val=""/>
+      <w:lvlJc w:val="left"/>
+      <w:pPr>
+        <w:tabs>
+          <w:tab w:val="num" w:pos="2160"/>
+        </w:tabs>
+        <w:ind w:left="2160" w:hanging="360"/>
+      </w:pPr>
+      <w:rPr>
+        <w:rFonts w:ascii="Symbol" w:hAnsi="Symbol" w:hint="default"/>
+        <w:sz w:val="20"/>
+      </w:rPr>
+    </w:lvl>
+    <w:lvl w:ilvl="3" w:tentative="1">
+      <w:start w:val="1"/>
+      <w:numFmt w:val="bullet"/>
+      <w:lvlText w:val=""/>
+      <w:lvlJc w:val="left"/>
+      <w:pPr>
+        <w:tabs>
+          <w:tab w:val="num" w:pos="2880"/>
+        </w:tabs>
+        <w:ind w:left="2880" w:hanging="360"/>
+      </w:pPr>
+      <w:rPr>
+        <w:rFonts w:ascii="Symbol" w:hAnsi="Symbol" w:hint="default"/>
+        <w:sz w:val="20"/>
+      </w:rPr>
+    </w:lvl>
+    <w:lvl w:ilvl="4" w:tentative="1">
+      <w:start w:val="1"/>
+      <w:numFmt w:val="bullet"/>
+      <w:lvlText w:val=""/>
+      <w:lvlJc w:val="left"/>
+      <w:pPr>
+        <w:tabs>
+          <w:tab w:val="num" w:pos="3600"/>
+        </w:tabs>
+        <w:ind w:left="3600" w:hanging="360"/>
+      </w:pPr>
+      <w:rPr>
+        <w:rFonts w:ascii="Symbol" w:hAnsi="Symbol" w:hint="default"/>
+        <w:sz w:val="20"/>
+      </w:rPr>
+    </w:lvl>
+    <w:lvl w:ilvl="5" w:tentative="1">
+      <w:start w:val="1"/>
+      <w:numFmt w:val="bullet"/>
+      <w:lvlText w:val=""/>
+      <w:lvlJc w:val="left"/>
+      <w:pPr>
+        <w:tabs>
+          <w:tab w:val="num" w:pos="4320"/>
+        </w:tabs>
+        <w:ind w:left="4320" w:hanging="360"/>
+      </w:pPr>
+      <w:rPr>
+        <w:rFonts w:ascii="Symbol" w:hAnsi="Symbol" w:hint="default"/>
+        <w:sz w:val="20"/>
+      </w:rPr>
+    </w:lvl>
+    <w:lvl w:ilvl="6" w:tentative="1">
+      <w:start w:val="1"/>
+      <w:numFmt w:val="bullet"/>
+      <w:lvlText w:val=""/>
+      <w:lvlJc w:val="left"/>
+      <w:pPr>
+        <w:tabs>
+          <w:tab w:val="num" w:pos="5040"/>
+        </w:tabs>
+        <w:ind w:left="5040" w:hanging="360"/>
+      </w:pPr>
+      <w:rPr>
+        <w:rFonts w:ascii="Symbol" w:hAnsi="Symbol" w:hint="default"/>
+        <w:sz w:val="20"/>
+      </w:rPr>
+    </w:lvl>
+    <w:lvl w:ilvl="7" w:tentative="1">
+      <w:start w:val="1"/>
+      <w:numFmt w:val="bullet"/>
+      <w:lvlText w:val=""/>
+      <w:lvlJc w:val="left"/>
+      <w:pPr>
+        <w:tabs>
+          <w:tab w:val="num" w:pos="5760"/>
+        </w:tabs>
+        <w:ind w:left="5760" w:hanging="360"/>
+      </w:pPr>
+      <w:rPr>
+        <w:rFonts w:ascii="Symbol" w:hAnsi="Symbol" w:hint="default"/>
+        <w:sz w:val="20"/>
+      </w:rPr>
+    </w:lvl>
+    <w:lvl w:ilvl="8" w:tentative="1">
+      <w:start w:val="1"/>
+      <w:numFmt w:val="bullet"/>
+      <w:lvlText w:val=""/>
+      <w:lvlJc w:val="left"/>
+      <w:pPr>
+        <w:tabs>
+          <w:tab w:val="num" w:pos="6480"/>
+        </w:tabs>
+        <w:ind w:left="6480" w:hanging="360"/>
+      </w:pPr>
+      <w:rPr>
+        <w:rFonts w:ascii="Symbol" w:hAnsi="Symbol" w:hint="default"/>
+        <w:sz w:val="20"/>
+      </w:rPr>
+    </w:lvl>
+  </w:abstractNum>
+  <w:abstractNum w:abstractNumId="9">
     <w:nsid w:val="33AF0EBC"/>
     <w:multiLevelType w:val="multilevel"/>
     <w:tmpl w:val="237CBC76"/>
@@ -3191,7 +3642,156 @@
       </w:rPr>
     </w:lvl>
   </w:abstractNum>
-  <w:abstractNum w:abstractNumId="4">
+  <w:abstractNum w:abstractNumId="10">
+    <w:nsid w:val="35011F54"/>
+    <w:multiLevelType w:val="multilevel"/>
+    <w:tmpl w:val="291678E0"/>
+    <w:lvl w:ilvl="0">
+      <w:start w:val="1"/>
+      <w:numFmt w:val="bullet"/>
+      <w:lvlText w:val=""/>
+      <w:lvlJc w:val="left"/>
+      <w:pPr>
+        <w:tabs>
+          <w:tab w:val="num" w:pos="720"/>
+        </w:tabs>
+        <w:ind w:left="720" w:hanging="360"/>
+      </w:pPr>
+      <w:rPr>
+        <w:rFonts w:ascii="Symbol" w:hAnsi="Symbol" w:hint="default"/>
+        <w:sz w:val="20"/>
+      </w:rPr>
+    </w:lvl>
+    <w:lvl w:ilvl="1" w:tentative="1">
+      <w:start w:val="1"/>
+      <w:numFmt w:val="bullet"/>
+      <w:lvlText w:val=""/>
+      <w:lvlJc w:val="left"/>
+      <w:pPr>
+        <w:tabs>
+          <w:tab w:val="num" w:pos="1440"/>
+        </w:tabs>
+        <w:ind w:left="1440" w:hanging="360"/>
+      </w:pPr>
+      <w:rPr>
+        <w:rFonts w:ascii="Symbol" w:hAnsi="Symbol" w:hint="default"/>
+        <w:sz w:val="20"/>
+      </w:rPr>
+    </w:lvl>
+    <w:lvl w:ilvl="2" w:tentative="1">
+      <w:start w:val="1"/>
+      <w:numFmt w:val="bullet"/>
+      <w:lvlText w:val=""/>
+      <w:lvlJc w:val="left"/>
+      <w:pPr>
+        <w:tabs>
+          <w:tab w:val="num" w:pos="2160"/>
+        </w:tabs>
+        <w:ind w:left="2160" w:hanging="360"/>
+      </w:pPr>
+      <w:rPr>
+        <w:rFonts w:ascii="Symbol" w:hAnsi="Symbol" w:hint="default"/>
+        <w:sz w:val="20"/>
+      </w:rPr>
+    </w:lvl>
+    <w:lvl w:ilvl="3" w:tentative="1">
+      <w:start w:val="1"/>
+      <w:numFmt w:val="bullet"/>
+      <w:lvlText w:val=""/>
+      <w:lvlJc w:val="left"/>
+      <w:pPr>
+        <w:tabs>
+          <w:tab w:val="num" w:pos="2880"/>
+        </w:tabs>
+        <w:ind w:left="2880" w:hanging="360"/>
+      </w:pPr>
+      <w:rPr>
+        <w:rFonts w:ascii="Symbol" w:hAnsi="Symbol" w:hint="default"/>
+        <w:sz w:val="20"/>
+      </w:rPr>
+    </w:lvl>
+    <w:lvl w:ilvl="4" w:tentative="1">
+      <w:start w:val="1"/>
+      <w:numFmt w:val="bullet"/>
+      <w:lvlText w:val=""/>
+      <w:lvlJc w:val="left"/>
+      <w:pPr>
+        <w:tabs>
+          <w:tab w:val="num" w:pos="3600"/>
+        </w:tabs>
+        <w:ind w:left="3600" w:hanging="360"/>
+      </w:pPr>
+      <w:rPr>
+        <w:rFonts w:ascii="Symbol" w:hAnsi="Symbol" w:hint="default"/>
+        <w:sz w:val="20"/>
+      </w:rPr>
+    </w:lvl>
+    <w:lvl w:ilvl="5" w:tentative="1">
+      <w:start w:val="1"/>
+      <w:numFmt w:val="bullet"/>
+      <w:lvlText w:val=""/>
+      <w:lvlJc w:val="left"/>
+      <w:pPr>
+        <w:tabs>
+          <w:tab w:val="num" w:pos="4320"/>
+        </w:tabs>
+        <w:ind w:left="4320" w:hanging="360"/>
+      </w:pPr>
+      <w:rPr>
+        <w:rFonts w:ascii="Symbol" w:hAnsi="Symbol" w:hint="default"/>
+        <w:sz w:val="20"/>
+      </w:rPr>
+    </w:lvl>
+    <w:lvl w:ilvl="6" w:tentative="1">
+      <w:start w:val="1"/>
+      <w:numFmt w:val="bullet"/>
+      <w:lvlText w:val=""/>
+      <w:lvlJc w:val="left"/>
+      <w:pPr>
+        <w:tabs>
+          <w:tab w:val="num" w:pos="5040"/>
+        </w:tabs>
+        <w:ind w:left="5040" w:hanging="360"/>
+      </w:pPr>
+      <w:rPr>
+        <w:rFonts w:ascii="Symbol" w:hAnsi="Symbol" w:hint="default"/>
+        <w:sz w:val="20"/>
+      </w:rPr>
+    </w:lvl>
+    <w:lvl w:ilvl="7" w:tentative="1">
+      <w:start w:val="1"/>
+      <w:numFmt w:val="bullet"/>
+      <w:lvlText w:val=""/>
+      <w:lvlJc w:val="left"/>
+      <w:pPr>
+        <w:tabs>
+          <w:tab w:val="num" w:pos="5760"/>
+        </w:tabs>
+        <w:ind w:left="5760" w:hanging="360"/>
+      </w:pPr>
+      <w:rPr>
+        <w:rFonts w:ascii="Symbol" w:hAnsi="Symbol" w:hint="default"/>
+        <w:sz w:val="20"/>
+      </w:rPr>
+    </w:lvl>
+    <w:lvl w:ilvl="8" w:tentative="1">
+      <w:start w:val="1"/>
+      <w:numFmt w:val="bullet"/>
+      <w:lvlText w:val=""/>
+      <w:lvlJc w:val="left"/>
+      <w:pPr>
+        <w:tabs>
+          <w:tab w:val="num" w:pos="6480"/>
+        </w:tabs>
+        <w:ind w:left="6480" w:hanging="360"/>
+      </w:pPr>
+      <w:rPr>
+        <w:rFonts w:ascii="Symbol" w:hAnsi="Symbol" w:hint="default"/>
+        <w:sz w:val="20"/>
+      </w:rPr>
+    </w:lvl>
+  </w:abstractNum>
+  <w:abstractNum w:abstractNumId="11">
     <w:nsid w:val="35C207BC"/>
     <w:multiLevelType w:val="multilevel"/>
     <w:tmpl w:val="E9FACEAE"/>
@@ -3340,7 +3940,7 @@
       </w:rPr>
     </w:lvl>
   </w:abstractNum>
-  <w:abstractNum w:abstractNumId="5">
+  <w:abstractNum w:abstractNumId="12">
     <w:nsid w:val="381E1375"/>
     <w:multiLevelType w:val="multilevel"/>
     <w:tmpl w:val="27F89C82"/>
@@ -3489,7 +4089,7 @@
       </w:rPr>
     </w:lvl>
   </w:abstractNum>
-  <w:abstractNum w:abstractNumId="6">
+  <w:abstractNum w:abstractNumId="13">
     <w:nsid w:val="519E68C8"/>
     <w:multiLevelType w:val="multilevel"/>
     <w:tmpl w:val="0F5202B0"/>
@@ -3638,7 +4238,305 @@
       </w:rPr>
     </w:lvl>
   </w:abstractNum>
-  <w:abstractNum w:abstractNumId="7">
+  <w:abstractNum w:abstractNumId="14">
+    <w:nsid w:val="52030DE8"/>
+    <w:multiLevelType w:val="multilevel"/>
+    <w:tmpl w:val="55C4C722"/>
+    <w:lvl w:ilvl="0">
+      <w:start w:val="1"/>
+      <w:numFmt w:val="bullet"/>
+      <w:lvlText w:val=""/>
+      <w:lvlJc w:val="left"/>
+      <w:pPr>
+        <w:tabs>
+          <w:tab w:val="num" w:pos="720"/>
+        </w:tabs>
+        <w:ind w:left="720" w:hanging="360"/>
+      </w:pPr>
+      <w:rPr>
+        <w:rFonts w:ascii="Symbol" w:hAnsi="Symbol" w:hint="default"/>
+        <w:sz w:val="20"/>
+      </w:rPr>
+    </w:lvl>
+    <w:lvl w:ilvl="1" w:tentative="1">
+      <w:start w:val="1"/>
+      <w:numFmt w:val="bullet"/>
+      <w:lvlText w:val=""/>
+      <w:lvlJc w:val="left"/>
+      <w:pPr>
+        <w:tabs>
+          <w:tab w:val="num" w:pos="1440"/>
+        </w:tabs>
+        <w:ind w:left="1440" w:hanging="360"/>
+      </w:pPr>
+      <w:rPr>
+        <w:rFonts w:ascii="Symbol" w:hAnsi="Symbol" w:hint="default"/>
+        <w:sz w:val="20"/>
+      </w:rPr>
+    </w:lvl>
+    <w:lvl w:ilvl="2" w:tentative="1">
+      <w:start w:val="1"/>
+      <w:numFmt w:val="bullet"/>
+      <w:lvlText w:val=""/>
+      <w:lvlJc w:val="left"/>
+      <w:pPr>
+        <w:tabs>
+          <w:tab w:val="num" w:pos="2160"/>
+        </w:tabs>
+        <w:ind w:left="2160" w:hanging="360"/>
+      </w:pPr>
+      <w:rPr>
+        <w:rFonts w:ascii="Symbol" w:hAnsi="Symbol" w:hint="default"/>
+        <w:sz w:val="20"/>
+      </w:rPr>
+    </w:lvl>
+    <w:lvl w:ilvl="3" w:tentative="1">
+      <w:start w:val="1"/>
+      <w:numFmt w:val="bullet"/>
+      <w:lvlText w:val=""/>
+      <w:lvlJc w:val="left"/>
+      <w:pPr>
+        <w:tabs>
+          <w:tab w:val="num" w:pos="2880"/>
+        </w:tabs>
+        <w:ind w:left="2880" w:hanging="360"/>
+      </w:pPr>
+      <w:rPr>
+        <w:rFonts w:ascii="Symbol" w:hAnsi="Symbol" w:hint="default"/>
+        <w:sz w:val="20"/>
+      </w:rPr>
+    </w:lvl>
+    <w:lvl w:ilvl="4" w:tentative="1">
+      <w:start w:val="1"/>
+      <w:numFmt w:val="bullet"/>
+      <w:lvlText w:val=""/>
+      <w:lvlJc w:val="left"/>
+      <w:pPr>
+        <w:tabs>
+          <w:tab w:val="num" w:pos="3600"/>
+        </w:tabs>
+        <w:ind w:left="3600" w:hanging="360"/>
+      </w:pPr>
+      <w:rPr>
+        <w:rFonts w:ascii="Symbol" w:hAnsi="Symbol" w:hint="default"/>
+        <w:sz w:val="20"/>
+      </w:rPr>
+    </w:lvl>
+    <w:lvl w:ilvl="5" w:tentative="1">
+      <w:start w:val="1"/>
+      <w:numFmt w:val="bullet"/>
+      <w:lvlText w:val=""/>
+      <w:lvlJc w:val="left"/>
+      <w:pPr>
+        <w:tabs>
+          <w:tab w:val="num" w:pos="4320"/>
+        </w:tabs>
+        <w:ind w:left="4320" w:hanging="360"/>
+      </w:pPr>
+      <w:rPr>
+        <w:rFonts w:ascii="Symbol" w:hAnsi="Symbol" w:hint="default"/>
+        <w:sz w:val="20"/>
+      </w:rPr>
+    </w:lvl>
+    <w:lvl w:ilvl="6" w:tentative="1">
+      <w:start w:val="1"/>
+      <w:numFmt w:val="bullet"/>
+      <w:lvlText w:val=""/>
+      <w:lvlJc w:val="left"/>
+      <w:pPr>
+        <w:tabs>
+          <w:tab w:val="num" w:pos="5040"/>
+        </w:tabs>
+        <w:ind w:left="5040" w:hanging="360"/>
+      </w:pPr>
+      <w:rPr>
+        <w:rFonts w:ascii="Symbol" w:hAnsi="Symbol" w:hint="default"/>
+        <w:sz w:val="20"/>
+      </w:rPr>
+    </w:lvl>
+    <w:lvl w:ilvl="7" w:tentative="1">
+      <w:start w:val="1"/>
+      <w:numFmt w:val="bullet"/>
+      <w:lvlText w:val=""/>
+      <w:lvlJc w:val="left"/>
+      <w:pPr>
+        <w:tabs>
+          <w:tab w:val="num" w:pos="5760"/>
+        </w:tabs>
+        <w:ind w:left="5760" w:hanging="360"/>
+      </w:pPr>
+      <w:rPr>
+        <w:rFonts w:ascii="Symbol" w:hAnsi="Symbol" w:hint="default"/>
+        <w:sz w:val="20"/>
+      </w:rPr>
+    </w:lvl>
+    <w:lvl w:ilvl="8" w:tentative="1">
+      <w:start w:val="1"/>
+      <w:numFmt w:val="bullet"/>
+      <w:lvlText w:val=""/>
+      <w:lvlJc w:val="left"/>
+      <w:pPr>
+        <w:tabs>
+          <w:tab w:val="num" w:pos="6480"/>
+        </w:tabs>
+        <w:ind w:left="6480" w:hanging="360"/>
+      </w:pPr>
+      <w:rPr>
+        <w:rFonts w:ascii="Symbol" w:hAnsi="Symbol" w:hint="default"/>
+        <w:sz w:val="20"/>
+      </w:rPr>
+    </w:lvl>
+  </w:abstractNum>
+  <w:abstractNum w:abstractNumId="15">
+    <w:nsid w:val="58DD603E"/>
+    <w:multiLevelType w:val="multilevel"/>
+    <w:tmpl w:val="ECD2C3AC"/>
+    <w:lvl w:ilvl="0">
+      <w:start w:val="1"/>
+      <w:numFmt w:val="bullet"/>
+      <w:lvlText w:val=""/>
+      <w:lvlJc w:val="left"/>
+      <w:pPr>
+        <w:tabs>
+          <w:tab w:val="num" w:pos="720"/>
+        </w:tabs>
+        <w:ind w:left="720" w:hanging="360"/>
+      </w:pPr>
+      <w:rPr>
+        <w:rFonts w:ascii="Symbol" w:hAnsi="Symbol" w:hint="default"/>
+        <w:sz w:val="20"/>
+      </w:rPr>
+    </w:lvl>
+    <w:lvl w:ilvl="1" w:tentative="1">
+      <w:start w:val="1"/>
+      <w:numFmt w:val="bullet"/>
+      <w:lvlText w:val=""/>
+      <w:lvlJc w:val="left"/>
+      <w:pPr>
+        <w:tabs>
+          <w:tab w:val="num" w:pos="1440"/>
+        </w:tabs>
+        <w:ind w:left="1440" w:hanging="360"/>
+      </w:pPr>
+      <w:rPr>
+        <w:rFonts w:ascii="Symbol" w:hAnsi="Symbol" w:hint="default"/>
+        <w:sz w:val="20"/>
+      </w:rPr>
+    </w:lvl>
+    <w:lvl w:ilvl="2" w:tentative="1">
+      <w:start w:val="1"/>
+      <w:numFmt w:val="bullet"/>
+      <w:lvlText w:val=""/>
+      <w:lvlJc w:val="left"/>
+      <w:pPr>
+        <w:tabs>
+          <w:tab w:val="num" w:pos="2160"/>
+        </w:tabs>
+        <w:ind w:left="2160" w:hanging="360"/>
+      </w:pPr>
+      <w:rPr>
+        <w:rFonts w:ascii="Symbol" w:hAnsi="Symbol" w:hint="default"/>
+        <w:sz w:val="20"/>
+      </w:rPr>
+    </w:lvl>
+    <w:lvl w:ilvl="3" w:tentative="1">
+      <w:start w:val="1"/>
+      <w:numFmt w:val="bullet"/>
+      <w:lvlText w:val=""/>
+      <w:lvlJc w:val="left"/>
+      <w:pPr>
+        <w:tabs>
+          <w:tab w:val="num" w:pos="2880"/>
+        </w:tabs>
+        <w:ind w:left="2880" w:hanging="360"/>
+      </w:pPr>
+      <w:rPr>
+        <w:rFonts w:ascii="Symbol" w:hAnsi="Symbol" w:hint="default"/>
+        <w:sz w:val="20"/>
+      </w:rPr>
+    </w:lvl>
+    <w:lvl w:ilvl="4" w:tentative="1">
+      <w:start w:val="1"/>
+      <w:numFmt w:val="bullet"/>
+      <w:lvlText w:val=""/>
+      <w:lvlJc w:val="left"/>
+      <w:pPr>
+        <w:tabs>
+          <w:tab w:val="num" w:pos="3600"/>
+        </w:tabs>
+        <w:ind w:left="3600" w:hanging="360"/>
+      </w:pPr>
+      <w:rPr>
+        <w:rFonts w:ascii="Symbol" w:hAnsi="Symbol" w:hint="default"/>
+        <w:sz w:val="20"/>
+      </w:rPr>
+    </w:lvl>
+    <w:lvl w:ilvl="5" w:tentative="1">
+      <w:start w:val="1"/>
+      <w:numFmt w:val="bullet"/>
+      <w:lvlText w:val=""/>
+      <w:lvlJc w:val="left"/>
+      <w:pPr>
+        <w:tabs>
+          <w:tab w:val="num" w:pos="4320"/>
+        </w:tabs>
+        <w:ind w:left="4320" w:hanging="360"/>
+      </w:pPr>
+      <w:rPr>
+        <w:rFonts w:ascii="Symbol" w:hAnsi="Symbol" w:hint="default"/>
+        <w:sz w:val="20"/>
+      </w:rPr>
+    </w:lvl>
+    <w:lvl w:ilvl="6" w:tentative="1">
+      <w:start w:val="1"/>
+      <w:numFmt w:val="bullet"/>
+      <w:lvlText w:val=""/>
+      <w:lvlJc w:val="left"/>
+      <w:pPr>
+        <w:tabs>
+          <w:tab w:val="num" w:pos="5040"/>
+        </w:tabs>
+        <w:ind w:left="5040" w:hanging="360"/>
+      </w:pPr>
+      <w:rPr>
+        <w:rFonts w:ascii="Symbol" w:hAnsi="Symbol" w:hint="default"/>
+        <w:sz w:val="20"/>
+      </w:rPr>
+    </w:lvl>
+    <w:lvl w:ilvl="7" w:tentative="1">
+      <w:start w:val="1"/>
+      <w:numFmt w:val="bullet"/>
+      <w:lvlText w:val=""/>
+      <w:lvlJc w:val="left"/>
+      <w:pPr>
+        <w:tabs>
+          <w:tab w:val="num" w:pos="5760"/>
+        </w:tabs>
+        <w:ind w:left="5760" w:hanging="360"/>
+      </w:pPr>
+      <w:rPr>
+        <w:rFonts w:ascii="Symbol" w:hAnsi="Symbol" w:hint="default"/>
+        <w:sz w:val="20"/>
+      </w:rPr>
+    </w:lvl>
+    <w:lvl w:ilvl="8" w:tentative="1">
+      <w:start w:val="1"/>
+      <w:numFmt w:val="bullet"/>
+      <w:lvlText w:val=""/>
+      <w:lvlJc w:val="left"/>
+      <w:pPr>
+        <w:tabs>
+          <w:tab w:val="num" w:pos="6480"/>
+        </w:tabs>
+        <w:ind w:left="6480" w:hanging="360"/>
+      </w:pPr>
+      <w:rPr>
+        <w:rFonts w:ascii="Symbol" w:hAnsi="Symbol" w:hint="default"/>
+        <w:sz w:val="20"/>
+      </w:rPr>
+    </w:lvl>
+  </w:abstractNum>
+  <w:abstractNum w:abstractNumId="16">
     <w:nsid w:val="59943DF7"/>
     <w:multiLevelType w:val="multilevel"/>
     <w:tmpl w:val="B6B6106A"/>
@@ -3787,7 +4685,305 @@
       </w:rPr>
     </w:lvl>
   </w:abstractNum>
-  <w:abstractNum w:abstractNumId="8">
+  <w:abstractNum w:abstractNumId="17">
+    <w:nsid w:val="5E593521"/>
+    <w:multiLevelType w:val="multilevel"/>
+    <w:tmpl w:val="BE7ABEB2"/>
+    <w:lvl w:ilvl="0">
+      <w:start w:val="1"/>
+      <w:numFmt w:val="bullet"/>
+      <w:lvlText w:val=""/>
+      <w:lvlJc w:val="left"/>
+      <w:pPr>
+        <w:tabs>
+          <w:tab w:val="num" w:pos="720"/>
+        </w:tabs>
+        <w:ind w:left="720" w:hanging="360"/>
+      </w:pPr>
+      <w:rPr>
+        <w:rFonts w:ascii="Symbol" w:hAnsi="Symbol" w:hint="default"/>
+        <w:sz w:val="20"/>
+      </w:rPr>
+    </w:lvl>
+    <w:lvl w:ilvl="1" w:tentative="1">
+      <w:start w:val="1"/>
+      <w:numFmt w:val="bullet"/>
+      <w:lvlText w:val=""/>
+      <w:lvlJc w:val="left"/>
+      <w:pPr>
+        <w:tabs>
+          <w:tab w:val="num" w:pos="1440"/>
+        </w:tabs>
+        <w:ind w:left="1440" w:hanging="360"/>
+      </w:pPr>
+      <w:rPr>
+        <w:rFonts w:ascii="Symbol" w:hAnsi="Symbol" w:hint="default"/>
+        <w:sz w:val="20"/>
+      </w:rPr>
+    </w:lvl>
+    <w:lvl w:ilvl="2" w:tentative="1">
+      <w:start w:val="1"/>
+      <w:numFmt w:val="bullet"/>
+      <w:lvlText w:val=""/>
+      <w:lvlJc w:val="left"/>
+      <w:pPr>
+        <w:tabs>
+          <w:tab w:val="num" w:pos="2160"/>
+        </w:tabs>
+        <w:ind w:left="2160" w:hanging="360"/>
+      </w:pPr>
+      <w:rPr>
+        <w:rFonts w:ascii="Symbol" w:hAnsi="Symbol" w:hint="default"/>
+        <w:sz w:val="20"/>
+      </w:rPr>
+    </w:lvl>
+    <w:lvl w:ilvl="3" w:tentative="1">
+      <w:start w:val="1"/>
+      <w:numFmt w:val="bullet"/>
+      <w:lvlText w:val=""/>
+      <w:lvlJc w:val="left"/>
+      <w:pPr>
+        <w:tabs>
+          <w:tab w:val="num" w:pos="2880"/>
+        </w:tabs>
+        <w:ind w:left="2880" w:hanging="360"/>
+      </w:pPr>
+      <w:rPr>
+        <w:rFonts w:ascii="Symbol" w:hAnsi="Symbol" w:hint="default"/>
+        <w:sz w:val="20"/>
+      </w:rPr>
+    </w:lvl>
+    <w:lvl w:ilvl="4" w:tentative="1">
+      <w:start w:val="1"/>
+      <w:numFmt w:val="bullet"/>
+      <w:lvlText w:val=""/>
+      <w:lvlJc w:val="left"/>
+      <w:pPr>
+        <w:tabs>
+          <w:tab w:val="num" w:pos="3600"/>
+        </w:tabs>
+        <w:ind w:left="3600" w:hanging="360"/>
+      </w:pPr>
+      <w:rPr>
+        <w:rFonts w:ascii="Symbol" w:hAnsi="Symbol" w:hint="default"/>
+        <w:sz w:val="20"/>
+      </w:rPr>
+    </w:lvl>
+    <w:lvl w:ilvl="5" w:tentative="1">
+      <w:start w:val="1"/>
+      <w:numFmt w:val="bullet"/>
+      <w:lvlText w:val=""/>
+      <w:lvlJc w:val="left"/>
+      <w:pPr>
+        <w:tabs>
+          <w:tab w:val="num" w:pos="4320"/>
+        </w:tabs>
+        <w:ind w:left="4320" w:hanging="360"/>
+      </w:pPr>
+      <w:rPr>
+        <w:rFonts w:ascii="Symbol" w:hAnsi="Symbol" w:hint="default"/>
+        <w:sz w:val="20"/>
+      </w:rPr>
+    </w:lvl>
+    <w:lvl w:ilvl="6" w:tentative="1">
+      <w:start w:val="1"/>
+      <w:numFmt w:val="bullet"/>
+      <w:lvlText w:val=""/>
+      <w:lvlJc w:val="left"/>
+      <w:pPr>
+        <w:tabs>
+          <w:tab w:val="num" w:pos="5040"/>
+        </w:tabs>
+        <w:ind w:left="5040" w:hanging="360"/>
+      </w:pPr>
+      <w:rPr>
+        <w:rFonts w:ascii="Symbol" w:hAnsi="Symbol" w:hint="default"/>
+        <w:sz w:val="20"/>
+      </w:rPr>
+    </w:lvl>
+    <w:lvl w:ilvl="7" w:tentative="1">
+      <w:start w:val="1"/>
+      <w:numFmt w:val="bullet"/>
+      <w:lvlText w:val=""/>
+      <w:lvlJc w:val="left"/>
+      <w:pPr>
+        <w:tabs>
+          <w:tab w:val="num" w:pos="5760"/>
+        </w:tabs>
+        <w:ind w:left="5760" w:hanging="360"/>
+      </w:pPr>
+      <w:rPr>
+        <w:rFonts w:ascii="Symbol" w:hAnsi="Symbol" w:hint="default"/>
+        <w:sz w:val="20"/>
+      </w:rPr>
+    </w:lvl>
+    <w:lvl w:ilvl="8" w:tentative="1">
+      <w:start w:val="1"/>
+      <w:numFmt w:val="bullet"/>
+      <w:lvlText w:val=""/>
+      <w:lvlJc w:val="left"/>
+      <w:pPr>
+        <w:tabs>
+          <w:tab w:val="num" w:pos="6480"/>
+        </w:tabs>
+        <w:ind w:left="6480" w:hanging="360"/>
+      </w:pPr>
+      <w:rPr>
+        <w:rFonts w:ascii="Symbol" w:hAnsi="Symbol" w:hint="default"/>
+        <w:sz w:val="20"/>
+      </w:rPr>
+    </w:lvl>
+  </w:abstractNum>
+  <w:abstractNum w:abstractNumId="18">
+    <w:nsid w:val="5EB223C5"/>
+    <w:multiLevelType w:val="multilevel"/>
+    <w:tmpl w:val="F6862A1E"/>
+    <w:lvl w:ilvl="0">
+      <w:start w:val="1"/>
+      <w:numFmt w:val="bullet"/>
+      <w:lvlText w:val=""/>
+      <w:lvlJc w:val="left"/>
+      <w:pPr>
+        <w:tabs>
+          <w:tab w:val="num" w:pos="720"/>
+        </w:tabs>
+        <w:ind w:left="720" w:hanging="360"/>
+      </w:pPr>
+      <w:rPr>
+        <w:rFonts w:ascii="Symbol" w:hAnsi="Symbol" w:hint="default"/>
+        <w:sz w:val="20"/>
+      </w:rPr>
+    </w:lvl>
+    <w:lvl w:ilvl="1" w:tentative="1">
+      <w:start w:val="1"/>
+      <w:numFmt w:val="bullet"/>
+      <w:lvlText w:val=""/>
+      <w:lvlJc w:val="left"/>
+      <w:pPr>
+        <w:tabs>
+          <w:tab w:val="num" w:pos="1440"/>
+        </w:tabs>
+        <w:ind w:left="1440" w:hanging="360"/>
+      </w:pPr>
+      <w:rPr>
+        <w:rFonts w:ascii="Symbol" w:hAnsi="Symbol" w:hint="default"/>
+        <w:sz w:val="20"/>
+      </w:rPr>
+    </w:lvl>
+    <w:lvl w:ilvl="2" w:tentative="1">
+      <w:start w:val="1"/>
+      <w:numFmt w:val="bullet"/>
+      <w:lvlText w:val=""/>
+      <w:lvlJc w:val="left"/>
+      <w:pPr>
+        <w:tabs>
+          <w:tab w:val="num" w:pos="2160"/>
+        </w:tabs>
+        <w:ind w:left="2160" w:hanging="360"/>
+      </w:pPr>
+      <w:rPr>
+        <w:rFonts w:ascii="Symbol" w:hAnsi="Symbol" w:hint="default"/>
+        <w:sz w:val="20"/>
+      </w:rPr>
+    </w:lvl>
+    <w:lvl w:ilvl="3" w:tentative="1">
+      <w:start w:val="1"/>
+      <w:numFmt w:val="bullet"/>
+      <w:lvlText w:val=""/>
+      <w:lvlJc w:val="left"/>
+      <w:pPr>
+        <w:tabs>
+          <w:tab w:val="num" w:pos="2880"/>
+        </w:tabs>
+        <w:ind w:left="2880" w:hanging="360"/>
+      </w:pPr>
+      <w:rPr>
+        <w:rFonts w:ascii="Symbol" w:hAnsi="Symbol" w:hint="default"/>
+        <w:sz w:val="20"/>
+      </w:rPr>
+    </w:lvl>
+    <w:lvl w:ilvl="4" w:tentative="1">
+      <w:start w:val="1"/>
+      <w:numFmt w:val="bullet"/>
+      <w:lvlText w:val=""/>
+      <w:lvlJc w:val="left"/>
+      <w:pPr>
+        <w:tabs>
+          <w:tab w:val="num" w:pos="3600"/>
+        </w:tabs>
+        <w:ind w:left="3600" w:hanging="360"/>
+      </w:pPr>
+      <w:rPr>
+        <w:rFonts w:ascii="Symbol" w:hAnsi="Symbol" w:hint="default"/>
+        <w:sz w:val="20"/>
+      </w:rPr>
+    </w:lvl>
+    <w:lvl w:ilvl="5" w:tentative="1">
+      <w:start w:val="1"/>
+      <w:numFmt w:val="bullet"/>
+      <w:lvlText w:val=""/>
+      <w:lvlJc w:val="left"/>
+      <w:pPr>
+        <w:tabs>
+          <w:tab w:val="num" w:pos="4320"/>
+        </w:tabs>
+        <w:ind w:left="4320" w:hanging="360"/>
+      </w:pPr>
+      <w:rPr>
+        <w:rFonts w:ascii="Symbol" w:hAnsi="Symbol" w:hint="default"/>
+        <w:sz w:val="20"/>
+      </w:rPr>
+    </w:lvl>
+    <w:lvl w:ilvl="6" w:tentative="1">
+      <w:start w:val="1"/>
+      <w:numFmt w:val="bullet"/>
+      <w:lvlText w:val=""/>
+      <w:lvlJc w:val="left"/>
+      <w:pPr>
+        <w:tabs>
+          <w:tab w:val="num" w:pos="5040"/>
+        </w:tabs>
+        <w:ind w:left="5040" w:hanging="360"/>
+      </w:pPr>
+      <w:rPr>
+        <w:rFonts w:ascii="Symbol" w:hAnsi="Symbol" w:hint="default"/>
+        <w:sz w:val="20"/>
+      </w:rPr>
+    </w:lvl>
+    <w:lvl w:ilvl="7" w:tentative="1">
+      <w:start w:val="1"/>
+      <w:numFmt w:val="bullet"/>
+      <w:lvlText w:val=""/>
+      <w:lvlJc w:val="left"/>
+      <w:pPr>
+        <w:tabs>
+          <w:tab w:val="num" w:pos="5760"/>
+        </w:tabs>
+        <w:ind w:left="5760" w:hanging="360"/>
+      </w:pPr>
+      <w:rPr>
+        <w:rFonts w:ascii="Symbol" w:hAnsi="Symbol" w:hint="default"/>
+        <w:sz w:val="20"/>
+      </w:rPr>
+    </w:lvl>
+    <w:lvl w:ilvl="8" w:tentative="1">
+      <w:start w:val="1"/>
+      <w:numFmt w:val="bullet"/>
+      <w:lvlText w:val=""/>
+      <w:lvlJc w:val="left"/>
+      <w:pPr>
+        <w:tabs>
+          <w:tab w:val="num" w:pos="6480"/>
+        </w:tabs>
+        <w:ind w:left="6480" w:hanging="360"/>
+      </w:pPr>
+      <w:rPr>
+        <w:rFonts w:ascii="Symbol" w:hAnsi="Symbol" w:hint="default"/>
+        <w:sz w:val="20"/>
+      </w:rPr>
+    </w:lvl>
+  </w:abstractNum>
+  <w:abstractNum w:abstractNumId="19">
     <w:nsid w:val="5EDB3490"/>
     <w:multiLevelType w:val="multilevel"/>
     <w:tmpl w:val="7BE80700"/>
@@ -3936,7 +5132,7 @@
       </w:rPr>
     </w:lvl>
   </w:abstractNum>
-  <w:abstractNum w:abstractNumId="9">
+  <w:abstractNum w:abstractNumId="20">
     <w:nsid w:val="6527669A"/>
     <w:multiLevelType w:val="multilevel"/>
     <w:tmpl w:val="D7649FB2"/>
@@ -4085,7 +5281,7 @@
       </w:rPr>
     </w:lvl>
   </w:abstractNum>
-  <w:abstractNum w:abstractNumId="10">
+  <w:abstractNum w:abstractNumId="21">
     <w:nsid w:val="673931E3"/>
     <w:multiLevelType w:val="multilevel"/>
     <w:tmpl w:val="1114B3BC"/>
@@ -4234,7 +5430,7 @@
       </w:rPr>
     </w:lvl>
   </w:abstractNum>
-  <w:abstractNum w:abstractNumId="11">
+  <w:abstractNum w:abstractNumId="22">
     <w:nsid w:val="6DED6EB0"/>
     <w:multiLevelType w:val="multilevel"/>
     <w:tmpl w:val="34A6365C"/>
@@ -4383,7 +5579,7 @@
       </w:rPr>
     </w:lvl>
   </w:abstractNum>
-  <w:abstractNum w:abstractNumId="12">
+  <w:abstractNum w:abstractNumId="23">
     <w:nsid w:val="6F32251C"/>
     <w:multiLevelType w:val="multilevel"/>
     <w:tmpl w:val="CC266972"/>
@@ -4532,44 +5728,533 @@
       </w:rPr>
     </w:lvl>
   </w:abstractNum>
+  <w:abstractNum w:abstractNumId="24">
+    <w:nsid w:val="74AB07B1"/>
+    <w:multiLevelType w:val="multilevel"/>
+    <w:tmpl w:val="A06838A6"/>
+    <w:lvl w:ilvl="0">
+      <w:start w:val="1"/>
+      <w:numFmt w:val="bullet"/>
+      <w:lvlText w:val=""/>
+      <w:lvlJc w:val="left"/>
+      <w:pPr>
+        <w:tabs>
+          <w:tab w:val="num" w:pos="720"/>
+        </w:tabs>
+        <w:ind w:left="720" w:hanging="360"/>
+      </w:pPr>
+      <w:rPr>
+        <w:rFonts w:ascii="Symbol" w:hAnsi="Symbol" w:hint="default"/>
+        <w:sz w:val="20"/>
+      </w:rPr>
+    </w:lvl>
+    <w:lvl w:ilvl="1" w:tentative="1">
+      <w:start w:val="1"/>
+      <w:numFmt w:val="bullet"/>
+      <w:lvlText w:val=""/>
+      <w:lvlJc w:val="left"/>
+      <w:pPr>
+        <w:tabs>
+          <w:tab w:val="num" w:pos="1440"/>
+        </w:tabs>
+        <w:ind w:left="1440" w:hanging="360"/>
+      </w:pPr>
+      <w:rPr>
+        <w:rFonts w:ascii="Symbol" w:hAnsi="Symbol" w:hint="default"/>
+        <w:sz w:val="20"/>
+      </w:rPr>
+    </w:lvl>
+    <w:lvl w:ilvl="2" w:tentative="1">
+      <w:start w:val="1"/>
+      <w:numFmt w:val="bullet"/>
+      <w:lvlText w:val=""/>
+      <w:lvlJc w:val="left"/>
+      <w:pPr>
+        <w:tabs>
+          <w:tab w:val="num" w:pos="2160"/>
+        </w:tabs>
+        <w:ind w:left="2160" w:hanging="360"/>
+      </w:pPr>
+      <w:rPr>
+        <w:rFonts w:ascii="Symbol" w:hAnsi="Symbol" w:hint="default"/>
+        <w:sz w:val="20"/>
+      </w:rPr>
+    </w:lvl>
+    <w:lvl w:ilvl="3" w:tentative="1">
+      <w:start w:val="1"/>
+      <w:numFmt w:val="bullet"/>
+      <w:lvlText w:val=""/>
+      <w:lvlJc w:val="left"/>
+      <w:pPr>
+        <w:tabs>
+          <w:tab w:val="num" w:pos="2880"/>
+        </w:tabs>
+        <w:ind w:left="2880" w:hanging="360"/>
+      </w:pPr>
+      <w:rPr>
+        <w:rFonts w:ascii="Symbol" w:hAnsi="Symbol" w:hint="default"/>
+        <w:sz w:val="20"/>
+      </w:rPr>
+    </w:lvl>
+    <w:lvl w:ilvl="4" w:tentative="1">
+      <w:start w:val="1"/>
+      <w:numFmt w:val="bullet"/>
+      <w:lvlText w:val=""/>
+      <w:lvlJc w:val="left"/>
+      <w:pPr>
+        <w:tabs>
+          <w:tab w:val="num" w:pos="3600"/>
+        </w:tabs>
+        <w:ind w:left="3600" w:hanging="360"/>
+      </w:pPr>
+      <w:rPr>
+        <w:rFonts w:ascii="Symbol" w:hAnsi="Symbol" w:hint="default"/>
+        <w:sz w:val="20"/>
+      </w:rPr>
+    </w:lvl>
+    <w:lvl w:ilvl="5" w:tentative="1">
+      <w:start w:val="1"/>
+      <w:numFmt w:val="bullet"/>
+      <w:lvlText w:val=""/>
+      <w:lvlJc w:val="left"/>
+      <w:pPr>
+        <w:tabs>
+          <w:tab w:val="num" w:pos="4320"/>
+        </w:tabs>
+        <w:ind w:left="4320" w:hanging="360"/>
+      </w:pPr>
+      <w:rPr>
+        <w:rFonts w:ascii="Symbol" w:hAnsi="Symbol" w:hint="default"/>
+        <w:sz w:val="20"/>
+      </w:rPr>
+    </w:lvl>
+    <w:lvl w:ilvl="6" w:tentative="1">
+      <w:start w:val="1"/>
+      <w:numFmt w:val="bullet"/>
+      <w:lvlText w:val=""/>
+      <w:lvlJc w:val="left"/>
+      <w:pPr>
+        <w:tabs>
+          <w:tab w:val="num" w:pos="5040"/>
+        </w:tabs>
+        <w:ind w:left="5040" w:hanging="360"/>
+      </w:pPr>
+      <w:rPr>
+        <w:rFonts w:ascii="Symbol" w:hAnsi="Symbol" w:hint="default"/>
+        <w:sz w:val="20"/>
+      </w:rPr>
+    </w:lvl>
+    <w:lvl w:ilvl="7" w:tentative="1">
+      <w:start w:val="1"/>
+      <w:numFmt w:val="bullet"/>
+      <w:lvlText w:val=""/>
+      <w:lvlJc w:val="left"/>
+      <w:pPr>
+        <w:tabs>
+          <w:tab w:val="num" w:pos="5760"/>
+        </w:tabs>
+        <w:ind w:left="5760" w:hanging="360"/>
+      </w:pPr>
+      <w:rPr>
+        <w:rFonts w:ascii="Symbol" w:hAnsi="Symbol" w:hint="default"/>
+        <w:sz w:val="20"/>
+      </w:rPr>
+    </w:lvl>
+    <w:lvl w:ilvl="8" w:tentative="1">
+      <w:start w:val="1"/>
+      <w:numFmt w:val="bullet"/>
+      <w:lvlText w:val=""/>
+      <w:lvlJc w:val="left"/>
+      <w:pPr>
+        <w:tabs>
+          <w:tab w:val="num" w:pos="6480"/>
+        </w:tabs>
+        <w:ind w:left="6480" w:hanging="360"/>
+      </w:pPr>
+      <w:rPr>
+        <w:rFonts w:ascii="Symbol" w:hAnsi="Symbol" w:hint="default"/>
+        <w:sz w:val="20"/>
+      </w:rPr>
+    </w:lvl>
+  </w:abstractNum>
+  <w:abstractNum w:abstractNumId="25">
+    <w:nsid w:val="74B929C5"/>
+    <w:multiLevelType w:val="multilevel"/>
+    <w:tmpl w:val="3E92DDC2"/>
+    <w:lvl w:ilvl="0">
+      <w:start w:val="1"/>
+      <w:numFmt w:val="bullet"/>
+      <w:lvlText w:val=""/>
+      <w:lvlJc w:val="left"/>
+      <w:pPr>
+        <w:tabs>
+          <w:tab w:val="num" w:pos="720"/>
+        </w:tabs>
+        <w:ind w:left="720" w:hanging="360"/>
+      </w:pPr>
+      <w:rPr>
+        <w:rFonts w:ascii="Symbol" w:hAnsi="Symbol" w:hint="default"/>
+        <w:sz w:val="20"/>
+      </w:rPr>
+    </w:lvl>
+    <w:lvl w:ilvl="1" w:tentative="1">
+      <w:start w:val="1"/>
+      <w:numFmt w:val="bullet"/>
+      <w:lvlText w:val=""/>
+      <w:lvlJc w:val="left"/>
+      <w:pPr>
+        <w:tabs>
+          <w:tab w:val="num" w:pos="1440"/>
+        </w:tabs>
+        <w:ind w:left="1440" w:hanging="360"/>
+      </w:pPr>
+      <w:rPr>
+        <w:rFonts w:ascii="Symbol" w:hAnsi="Symbol" w:hint="default"/>
+        <w:sz w:val="20"/>
+      </w:rPr>
+    </w:lvl>
+    <w:lvl w:ilvl="2" w:tentative="1">
+      <w:start w:val="1"/>
+      <w:numFmt w:val="bullet"/>
+      <w:lvlText w:val=""/>
+      <w:lvlJc w:val="left"/>
+      <w:pPr>
+        <w:tabs>
+          <w:tab w:val="num" w:pos="2160"/>
+        </w:tabs>
+        <w:ind w:left="2160" w:hanging="360"/>
+      </w:pPr>
+      <w:rPr>
+        <w:rFonts w:ascii="Symbol" w:hAnsi="Symbol" w:hint="default"/>
+        <w:sz w:val="20"/>
+      </w:rPr>
+    </w:lvl>
+    <w:lvl w:ilvl="3" w:tentative="1">
+      <w:start w:val="1"/>
+      <w:numFmt w:val="bullet"/>
+      <w:lvlText w:val=""/>
+      <w:lvlJc w:val="left"/>
+      <w:pPr>
+        <w:tabs>
+          <w:tab w:val="num" w:pos="2880"/>
+        </w:tabs>
+        <w:ind w:left="2880" w:hanging="360"/>
+      </w:pPr>
+      <w:rPr>
+        <w:rFonts w:ascii="Symbol" w:hAnsi="Symbol" w:hint="default"/>
+        <w:sz w:val="20"/>
+      </w:rPr>
+    </w:lvl>
+    <w:lvl w:ilvl="4" w:tentative="1">
+      <w:start w:val="1"/>
+      <w:numFmt w:val="bullet"/>
+      <w:lvlText w:val=""/>
+      <w:lvlJc w:val="left"/>
+      <w:pPr>
+        <w:tabs>
+          <w:tab w:val="num" w:pos="3600"/>
+        </w:tabs>
+        <w:ind w:left="3600" w:hanging="360"/>
+      </w:pPr>
+      <w:rPr>
+        <w:rFonts w:ascii="Symbol" w:hAnsi="Symbol" w:hint="default"/>
+        <w:sz w:val="20"/>
+      </w:rPr>
+    </w:lvl>
+    <w:lvl w:ilvl="5" w:tentative="1">
+      <w:start w:val="1"/>
+      <w:numFmt w:val="bullet"/>
+      <w:lvlText w:val=""/>
+      <w:lvlJc w:val="left"/>
+      <w:pPr>
+        <w:tabs>
+          <w:tab w:val="num" w:pos="4320"/>
+        </w:tabs>
+        <w:ind w:left="4320" w:hanging="360"/>
+      </w:pPr>
+      <w:rPr>
+        <w:rFonts w:ascii="Symbol" w:hAnsi="Symbol" w:hint="default"/>
+        <w:sz w:val="20"/>
+      </w:rPr>
+    </w:lvl>
+    <w:lvl w:ilvl="6" w:tentative="1">
+      <w:start w:val="1"/>
+      <w:numFmt w:val="bullet"/>
+      <w:lvlText w:val=""/>
+      <w:lvlJc w:val="left"/>
+      <w:pPr>
+        <w:tabs>
+          <w:tab w:val="num" w:pos="5040"/>
+        </w:tabs>
+        <w:ind w:left="5040" w:hanging="360"/>
+      </w:pPr>
+      <w:rPr>
+        <w:rFonts w:ascii="Symbol" w:hAnsi="Symbol" w:hint="default"/>
+        <w:sz w:val="20"/>
+      </w:rPr>
+    </w:lvl>
+    <w:lvl w:ilvl="7" w:tentative="1">
+      <w:start w:val="1"/>
+      <w:numFmt w:val="bullet"/>
+      <w:lvlText w:val=""/>
+      <w:lvlJc w:val="left"/>
+      <w:pPr>
+        <w:tabs>
+          <w:tab w:val="num" w:pos="5760"/>
+        </w:tabs>
+        <w:ind w:left="5760" w:hanging="360"/>
+      </w:pPr>
+      <w:rPr>
+        <w:rFonts w:ascii="Symbol" w:hAnsi="Symbol" w:hint="default"/>
+        <w:sz w:val="20"/>
+      </w:rPr>
+    </w:lvl>
+    <w:lvl w:ilvl="8" w:tentative="1">
+      <w:start w:val="1"/>
+      <w:numFmt w:val="bullet"/>
+      <w:lvlText w:val=""/>
+      <w:lvlJc w:val="left"/>
+      <w:pPr>
+        <w:tabs>
+          <w:tab w:val="num" w:pos="6480"/>
+        </w:tabs>
+        <w:ind w:left="6480" w:hanging="360"/>
+      </w:pPr>
+      <w:rPr>
+        <w:rFonts w:ascii="Symbol" w:hAnsi="Symbol" w:hint="default"/>
+        <w:sz w:val="20"/>
+      </w:rPr>
+    </w:lvl>
+  </w:abstractNum>
+  <w:abstractNum w:abstractNumId="26">
+    <w:nsid w:val="79FC0050"/>
+    <w:multiLevelType w:val="multilevel"/>
+    <w:tmpl w:val="5B5AE25E"/>
+    <w:lvl w:ilvl="0">
+      <w:start w:val="1"/>
+      <w:numFmt w:val="bullet"/>
+      <w:lvlText w:val=""/>
+      <w:lvlJc w:val="left"/>
+      <w:pPr>
+        <w:tabs>
+          <w:tab w:val="num" w:pos="720"/>
+        </w:tabs>
+        <w:ind w:left="720" w:hanging="360"/>
+      </w:pPr>
+      <w:rPr>
+        <w:rFonts w:ascii="Symbol" w:hAnsi="Symbol" w:hint="default"/>
+        <w:sz w:val="20"/>
+      </w:rPr>
+    </w:lvl>
+    <w:lvl w:ilvl="1" w:tentative="1">
+      <w:start w:val="1"/>
+      <w:numFmt w:val="bullet"/>
+      <w:lvlText w:val=""/>
+      <w:lvlJc w:val="left"/>
+      <w:pPr>
+        <w:tabs>
+          <w:tab w:val="num" w:pos="1440"/>
+        </w:tabs>
+        <w:ind w:left="1440" w:hanging="360"/>
+      </w:pPr>
+      <w:rPr>
+        <w:rFonts w:ascii="Symbol" w:hAnsi="Symbol" w:hint="default"/>
+        <w:sz w:val="20"/>
+      </w:rPr>
+    </w:lvl>
+    <w:lvl w:ilvl="2" w:tentative="1">
+      <w:start w:val="1"/>
+      <w:numFmt w:val="bullet"/>
+      <w:lvlText w:val=""/>
+      <w:lvlJc w:val="left"/>
+      <w:pPr>
+        <w:tabs>
+          <w:tab w:val="num" w:pos="2160"/>
+        </w:tabs>
+        <w:ind w:left="2160" w:hanging="360"/>
+      </w:pPr>
+      <w:rPr>
+        <w:rFonts w:ascii="Symbol" w:hAnsi="Symbol" w:hint="default"/>
+        <w:sz w:val="20"/>
+      </w:rPr>
+    </w:lvl>
+    <w:lvl w:ilvl="3" w:tentative="1">
+      <w:start w:val="1"/>
+      <w:numFmt w:val="bullet"/>
+      <w:lvlText w:val=""/>
+      <w:lvlJc w:val="left"/>
+      <w:pPr>
+        <w:tabs>
+          <w:tab w:val="num" w:pos="2880"/>
+        </w:tabs>
+        <w:ind w:left="2880" w:hanging="360"/>
+      </w:pPr>
+      <w:rPr>
+        <w:rFonts w:ascii="Symbol" w:hAnsi="Symbol" w:hint="default"/>
+        <w:sz w:val="20"/>
+      </w:rPr>
+    </w:lvl>
+    <w:lvl w:ilvl="4" w:tentative="1">
+      <w:start w:val="1"/>
+      <w:numFmt w:val="bullet"/>
+      <w:lvlText w:val=""/>
+      <w:lvlJc w:val="left"/>
+      <w:pPr>
+        <w:tabs>
+          <w:tab w:val="num" w:pos="3600"/>
+        </w:tabs>
+        <w:ind w:left="3600" w:hanging="360"/>
+      </w:pPr>
+      <w:rPr>
+        <w:rFonts w:ascii="Symbol" w:hAnsi="Symbol" w:hint="default"/>
+        <w:sz w:val="20"/>
+      </w:rPr>
+    </w:lvl>
+    <w:lvl w:ilvl="5" w:tentative="1">
+      <w:start w:val="1"/>
+      <w:numFmt w:val="bullet"/>
+      <w:lvlText w:val=""/>
+      <w:lvlJc w:val="left"/>
+      <w:pPr>
+        <w:tabs>
+          <w:tab w:val="num" w:pos="4320"/>
+        </w:tabs>
+        <w:ind w:left="4320" w:hanging="360"/>
+      </w:pPr>
+      <w:rPr>
+        <w:rFonts w:ascii="Symbol" w:hAnsi="Symbol" w:hint="default"/>
+        <w:sz w:val="20"/>
+      </w:rPr>
+    </w:lvl>
+    <w:lvl w:ilvl="6" w:tentative="1">
+      <w:start w:val="1"/>
+      <w:numFmt w:val="bullet"/>
+      <w:lvlText w:val=""/>
+      <w:lvlJc w:val="left"/>
+      <w:pPr>
+        <w:tabs>
+          <w:tab w:val="num" w:pos="5040"/>
+        </w:tabs>
+        <w:ind w:left="5040" w:hanging="360"/>
+      </w:pPr>
+      <w:rPr>
+        <w:rFonts w:ascii="Symbol" w:hAnsi="Symbol" w:hint="default"/>
+        <w:sz w:val="20"/>
+      </w:rPr>
+    </w:lvl>
+    <w:lvl w:ilvl="7" w:tentative="1">
+      <w:start w:val="1"/>
+      <w:numFmt w:val="bullet"/>
+      <w:lvlText w:val=""/>
+      <w:lvlJc w:val="left"/>
+      <w:pPr>
+        <w:tabs>
+          <w:tab w:val="num" w:pos="5760"/>
+        </w:tabs>
+        <w:ind w:left="5760" w:hanging="360"/>
+      </w:pPr>
+      <w:rPr>
+        <w:rFonts w:ascii="Symbol" w:hAnsi="Symbol" w:hint="default"/>
+        <w:sz w:val="20"/>
+      </w:rPr>
+    </w:lvl>
+    <w:lvl w:ilvl="8" w:tentative="1">
+      <w:start w:val="1"/>
+      <w:numFmt w:val="bullet"/>
+      <w:lvlText w:val=""/>
+      <w:lvlJc w:val="left"/>
+      <w:pPr>
+        <w:tabs>
+          <w:tab w:val="num" w:pos="6480"/>
+        </w:tabs>
+        <w:ind w:left="6480" w:hanging="360"/>
+      </w:pPr>
+      <w:rPr>
+        <w:rFonts w:ascii="Symbol" w:hAnsi="Symbol" w:hint="default"/>
+        <w:sz w:val="20"/>
+      </w:rPr>
+    </w:lvl>
+  </w:abstractNum>
   <w:num w:numId="1">
+    <w:abstractNumId w:val="9"/>
+  </w:num>
+  <w:num w:numId="2">
+    <w:abstractNumId w:val="13"/>
+  </w:num>
+  <w:num w:numId="3">
+    <w:abstractNumId w:val="11"/>
+  </w:num>
+  <w:num w:numId="4">
+    <w:abstractNumId w:val="12"/>
+  </w:num>
+  <w:num w:numId="5">
+    <w:abstractNumId w:val="20"/>
+  </w:num>
+  <w:num w:numId="6">
+    <w:abstractNumId w:val="23"/>
+  </w:num>
+  <w:num w:numId="7">
+    <w:abstractNumId w:val="21"/>
+  </w:num>
+  <w:num w:numId="8">
+    <w:abstractNumId w:val="22"/>
+  </w:num>
+  <w:num w:numId="9">
+    <w:abstractNumId w:val="16"/>
+  </w:num>
+  <w:num w:numId="10">
+    <w:abstractNumId w:val="1"/>
+  </w:num>
+  <w:num w:numId="11">
+    <w:abstractNumId w:val="7"/>
+  </w:num>
+  <w:num w:numId="12">
+    <w:abstractNumId w:val="19"/>
+  </w:num>
+  <w:num w:numId="13">
+    <w:abstractNumId w:val="2"/>
+  </w:num>
+  <w:num w:numId="14">
+    <w:abstractNumId w:val="6"/>
+  </w:num>
+  <w:num w:numId="15">
+    <w:abstractNumId w:val="10"/>
+  </w:num>
+  <w:num w:numId="16">
+    <w:abstractNumId w:val="17"/>
+  </w:num>
+  <w:num w:numId="17">
+    <w:abstractNumId w:val="8"/>
+  </w:num>
+  <w:num w:numId="18">
+    <w:abstractNumId w:val="0"/>
+  </w:num>
+  <w:num w:numId="19">
     <w:abstractNumId w:val="3"/>
   </w:num>
-  <w:num w:numId="2">
-    <w:abstractNumId w:val="6"/>
+  <w:num w:numId="20">
+    <w:abstractNumId w:val="26"/>
   </w:num>
-  <w:num w:numId="3">
+  <w:num w:numId="21">
+    <w:abstractNumId w:val="18"/>
+  </w:num>
+  <w:num w:numId="22">
     <w:abstractNumId w:val="4"/>
   </w:num>
-  <w:num w:numId="4">
+  <w:num w:numId="23">
+    <w:abstractNumId w:val="15"/>
+  </w:num>
+  <w:num w:numId="24">
     <w:abstractNumId w:val="5"/>
   </w:num>
-  <w:num w:numId="5">
-    <w:abstractNumId w:val="9"/>
+  <w:num w:numId="25">
+    <w:abstractNumId w:val="14"/>
   </w:num>
-  <w:num w:numId="6">
-    <w:abstractNumId w:val="12"/>
+  <w:num w:numId="26">
+    <w:abstractNumId w:val="25"/>
   </w:num>
-  <w:num w:numId="7">
-    <w:abstractNumId w:val="10"/>
-  </w:num>
-  <w:num w:numId="8">
-    <w:abstractNumId w:val="11"/>
-  </w:num>
-  <w:num w:numId="9">
-    <w:abstractNumId w:val="7"/>
-  </w:num>
-  <w:num w:numId="10">
-    <w:abstractNumId w:val="0"/>
-  </w:num>
-  <w:num w:numId="11">
-    <w:abstractNumId w:val="2"/>
-  </w:num>
-  <w:num w:numId="12">
-    <w:abstractNumId w:val="8"/>
-  </w:num>
-  <w:num w:numId="13">
-    <w:abstractNumId w:val="1"/>
+  <w:num w:numId="27">
+    <w:abstractNumId w:val="24"/>
   </w:num>
 </w:numbering>
 </file>
@@ -4733,6 +6418,7 @@
   <w:style w:type="paragraph" w:default="1" w:styleId="Normal">
     <w:name w:val="Normal"/>
     <w:qFormat/>
+    <w:rsid w:val="00837478"/>
   </w:style>
   <w:style w:type="character" w:default="1" w:styleId="DefaultParagraphFont">
     <w:name w:val="Default Paragraph Font"/>
@@ -4776,6 +6462,18 @@
       <w:rFonts w:ascii="Times New Roman" w:eastAsia="Times New Roman" w:hAnsi="Times New Roman" w:cs="Times New Roman"/>
       <w:sz w:val="24"/>
       <w:szCs w:val="24"/>
+    </w:rPr>
+  </w:style>
+  <w:style w:type="character" w:styleId="Hyperlink">
+    <w:name w:val="Hyperlink"/>
+    <w:basedOn w:val="DefaultParagraphFont"/>
+    <w:uiPriority w:val="99"/>
+    <w:semiHidden/>
+    <w:unhideWhenUsed/>
+    <w:rsid w:val="008653C0"/>
+    <w:rPr>
+      <w:color w:val="0000FF"/>
+      <w:u w:val="single"/>
     </w:rPr>
   </w:style>
 </w:styles>

</xml_diff>